<commit_message>
wrote phase 1 doc till section 2.4
</commit_message>
<xml_diff>
--- a/Docs/RS-Phase 1 Template_Hardware Oriented_Embeded S16 onwards Projects 20160730.docx
+++ b/Docs/RS-Phase 1 Template_Hardware Oriented_Embeded S16 onwards Projects 20160730.docx
@@ -1,6 +1,6 @@
 
 <file path=word/document.xml><?xml version="1.0" encoding="utf-8"?>
-<w:document xmlns:wpc="http://schemas.microsoft.com/office/word/2010/wordprocessingCanvas" xmlns:mc="http://schemas.openxmlformats.org/markup-compatibility/2006" xmlns:o="urn:schemas-microsoft-com:office:office" xmlns:r="http://schemas.openxmlformats.org/officeDocument/2006/relationships" xmlns:m="http://schemas.openxmlformats.org/officeDocument/2006/math" xmlns:v="urn:schemas-microsoft-com:vml" xmlns:wp14="http://schemas.microsoft.com/office/word/2010/wordprocessingDrawing" xmlns:wp="http://schemas.openxmlformats.org/drawingml/2006/wordprocessingDrawing" xmlns:w10="urn:schemas-microsoft-com:office:word" xmlns:w="http://schemas.openxmlformats.org/wordprocessingml/2006/main" xmlns:w14="http://schemas.microsoft.com/office/word/2010/wordml" xmlns:w15="http://schemas.microsoft.com/office/word/2012/wordml" xmlns:wpg="http://schemas.microsoft.com/office/word/2010/wordprocessingGroup" xmlns:wpi="http://schemas.microsoft.com/office/word/2010/wordprocessingInk" xmlns:wne="http://schemas.microsoft.com/office/word/2006/wordml" xmlns:wps="http://schemas.microsoft.com/office/word/2010/wordprocessingShape" mc:Ignorable="w14 w15 wp14">
+<w:document xmlns:wpc="http://schemas.microsoft.com/office/word/2010/wordprocessingCanvas" xmlns:cx="http://schemas.microsoft.com/office/drawing/2014/chartex" xmlns:cx1="http://schemas.microsoft.com/office/drawing/2015/9/8/chartex" xmlns:cx2="http://schemas.microsoft.com/office/drawing/2015/10/21/chartex" xmlns:cx3="http://schemas.microsoft.com/office/drawing/2016/5/9/chartex" xmlns:cx4="http://schemas.microsoft.com/office/drawing/2016/5/10/chartex" xmlns:cx5="http://schemas.microsoft.com/office/drawing/2016/5/11/chartex" xmlns:cx6="http://schemas.microsoft.com/office/drawing/2016/5/12/chartex" xmlns:cx7="http://schemas.microsoft.com/office/drawing/2016/5/13/chartex" xmlns:cx8="http://schemas.microsoft.com/office/drawing/2016/5/14/chartex" xmlns:mc="http://schemas.openxmlformats.org/markup-compatibility/2006" xmlns:aink="http://schemas.microsoft.com/office/drawing/2016/ink" xmlns:am3d="http://schemas.microsoft.com/office/drawing/2017/model3d" xmlns:o="urn:schemas-microsoft-com:office:office" xmlns:oel="http://schemas.microsoft.com/office/2019/extlst" xmlns:r="http://schemas.openxmlformats.org/officeDocument/2006/relationships" xmlns:m="http://schemas.openxmlformats.org/officeDocument/2006/math" xmlns:v="urn:schemas-microsoft-com:vml" xmlns:wp14="http://schemas.microsoft.com/office/word/2010/wordprocessingDrawing" xmlns:wp="http://schemas.openxmlformats.org/drawingml/2006/wordprocessingDrawing" xmlns:w10="urn:schemas-microsoft-com:office:word" xmlns:w="http://schemas.openxmlformats.org/wordprocessingml/2006/main" xmlns:w14="http://schemas.microsoft.com/office/word/2010/wordml" xmlns:w15="http://schemas.microsoft.com/office/word/2012/wordml" xmlns:w16cex="http://schemas.microsoft.com/office/word/2018/wordml/cex" xmlns:w16cid="http://schemas.microsoft.com/office/word/2016/wordml/cid" xmlns:w16="http://schemas.microsoft.com/office/word/2018/wordml" xmlns:w16sdtdh="http://schemas.microsoft.com/office/word/2020/wordml/sdtdatahash" xmlns:w16se="http://schemas.microsoft.com/office/word/2015/wordml/symex" xmlns:wpg="http://schemas.microsoft.com/office/word/2010/wordprocessingGroup" xmlns:wpi="http://schemas.microsoft.com/office/word/2010/wordprocessingInk" xmlns:wne="http://schemas.microsoft.com/office/word/2006/wordml" xmlns:wps="http://schemas.microsoft.com/office/word/2010/wordprocessingShape" mc:Ignorable="w14 w15 w16se w16cid w16 w16cex w16sdtdh wp14">
   <w:body>
     <w:p>
       <w:pPr>
@@ -110,7 +110,7 @@
           <w:sz w:val="54"/>
         </w:rPr>
         <w:drawing>
-          <wp:inline distT="0" distB="0" distL="0" distR="0" wp14:anchorId="4DE61DAE" wp14:editId="100D6A97">
+          <wp:inline distT="0" distB="0" distL="0" distR="0" wp14:anchorId="637B4B0A" wp14:editId="0BFA9A59">
             <wp:extent cx="1884680" cy="1884680"/>
             <wp:effectExtent l="0" t="0" r="0" b="0"/>
             <wp:docPr id="1" name="Picture 147" descr="logo UCP"/>
@@ -310,6 +310,7 @@
         </w:rPr>
         <w:t xml:space="preserve">Group ID: </w:t>
       </w:r>
+      <w:proofErr w:type="spellStart"/>
       <w:r>
         <w:rPr>
           <w:rFonts w:ascii="Times New Roman" w:hAnsi="Times New Roman"/>
@@ -319,6 +320,7 @@
         </w:rPr>
         <w:t>xxxxxxx</w:t>
       </w:r>
+      <w:proofErr w:type="spellEnd"/>
     </w:p>
     <w:p>
       <w:pPr>
@@ -3443,8 +3445,6 @@
       <w:r>
         <w:br w:type="page"/>
       </w:r>
-      <w:bookmarkStart w:id="8" w:name="_GoBack"/>
-      <w:bookmarkEnd w:id="8"/>
     </w:p>
     <w:p>
       <w:pPr>
@@ -3457,12 +3457,12 @@
           <w:rFonts w:ascii="Times New Roman" w:hAnsi="Times New Roman"/>
         </w:rPr>
       </w:pPr>
-      <w:bookmarkStart w:id="9" w:name="_Toc79436829"/>
+      <w:bookmarkStart w:id="8" w:name="_Toc79436829"/>
       <w:r>
         <w:lastRenderedPageBreak/>
         <w:t>Revision History</w:t>
       </w:r>
-      <w:bookmarkEnd w:id="9"/>
+      <w:bookmarkEnd w:id="8"/>
     </w:p>
     <w:tbl>
       <w:tblPr>
@@ -3716,60 +3716,150 @@
         </w:numPr>
         <w:jc w:val="center"/>
       </w:pPr>
-      <w:bookmarkStart w:id="10" w:name="_Toc79435314"/>
+      <w:bookmarkStart w:id="9" w:name="_Toc79435314"/>
+      <w:bookmarkStart w:id="10" w:name="_Toc79436830"/>
       <w:bookmarkStart w:id="11" w:name="_Toc439994665"/>
-      <w:bookmarkStart w:id="12" w:name="_Toc79436830"/>
       <w:r>
         <w:lastRenderedPageBreak/>
         <w:t>Abstract</w:t>
       </w:r>
+      <w:bookmarkEnd w:id="9"/>
       <w:bookmarkEnd w:id="10"/>
-      <w:bookmarkEnd w:id="12"/>
-    </w:p>
-    <w:p>
-      <w:pPr>
+    </w:p>
+    <w:p>
+      <w:pPr>
+        <w:pStyle w:val="BodyText"/>
+        <w:ind w:left="360"/>
         <w:jc w:val="both"/>
         <w:rPr>
+          <w:sz w:val="24"/>
           <w:szCs w:val="24"/>
         </w:rPr>
-        <w:sectPr>
-          <w:pgSz w:w="12240" w:h="15840" w:code="1"/>
-          <w:pgMar w:top="1008" w:right="1152" w:bottom="1008" w:left="1152" w:header="720" w:footer="720" w:gutter="0"/>
-          <w:pgNumType w:fmt="lowerRoman"/>
-          <w:cols w:space="720"/>
-          <w:noEndnote/>
-          <w:docGrid w:linePitch="326"/>
-        </w:sectPr>
-      </w:pPr>
-      <w:r>
-        <w:rPr>
+      </w:pPr>
+      <w:bookmarkStart w:id="12" w:name="_Toc79436831"/>
+      <w:r>
+        <w:rPr>
+          <w:sz w:val="24"/>
           <w:szCs w:val="24"/>
         </w:rPr>
-        <w:t>Abstract gives the summary of your project. You should focus on the problem description</w:t>
-      </w:r>
-      <w:r>
-        <w:rPr>
+        <w:t>This project aims to develop a practical end-to-end solution for monitoring trucks carrying sensitive consignments over long distances in remote areas where secure surveillance systems are lacking. The solution integrates various technologies to ensure real-time visibility and enhanced security throughout the transportation process.</w:t>
+      </w:r>
+    </w:p>
+    <w:p>
+      <w:pPr>
+        <w:pStyle w:val="BodyText"/>
+        <w:ind w:left="360"/>
+        <w:jc w:val="both"/>
+        <w:rPr>
+          <w:sz w:val="24"/>
           <w:szCs w:val="24"/>
         </w:rPr>
-        <w:t>, significance of the problem, knowledge areas</w:t>
-      </w:r>
-      <w:r>
-        <w:rPr>
+      </w:pPr>
+      <w:r>
+        <w:rPr>
+          <w:sz w:val="24"/>
           <w:szCs w:val="24"/>
         </w:rPr>
-        <w:t xml:space="preserve"> to be used and the results to be acquired. Make sure it does not turn out to be an introduction to the introduction / background but summarizes the whole </w:t>
-      </w:r>
-      <w:r>
-        <w:rPr>
+        <w:t>The system includes GPS tracking devices installed in each truck to monitor their precise location at all times. ESP32 device collect and transmit important vehicle data, such as speed, driver’s facial expression, and Geo Location enabling real-time monitoring of the truck's condition.</w:t>
+      </w:r>
+    </w:p>
+    <w:p>
+      <w:pPr>
+        <w:pStyle w:val="BodyText"/>
+        <w:ind w:left="360"/>
+        <w:jc w:val="both"/>
+        <w:rPr>
+          <w:sz w:val="24"/>
           <w:szCs w:val="24"/>
         </w:rPr>
-        <w:t>project</w:t>
-      </w:r>
-      <w:r>
-        <w:rPr>
+      </w:pPr>
+      <w:r>
+        <w:rPr>
+          <w:sz w:val="24"/>
           <w:szCs w:val="24"/>
         </w:rPr>
-        <w:t>.</w:t>
+        <w:t>To ensure the proper handling of sensitive cargo, IoT sensors is deployed to monitor environmental factors such as temperature, humidity, and light exposure. These sensors provide continuous data transmission to a centralized control center, ensuring compliance with specific requirements.</w:t>
+      </w:r>
+    </w:p>
+    <w:p>
+      <w:pPr>
+        <w:pStyle w:val="BodyText"/>
+        <w:ind w:left="360"/>
+        <w:jc w:val="both"/>
+        <w:rPr>
+          <w:sz w:val="24"/>
+          <w:szCs w:val="24"/>
+        </w:rPr>
+      </w:pPr>
+      <w:r>
+        <w:rPr>
+          <w:sz w:val="24"/>
+          <w:szCs w:val="24"/>
+        </w:rPr>
+        <w:t>In addition, strategically placed surveillance cameras inside the trucks capture the status of the consignments and allow live image feeds to be transmitted to the control center. This provides visual monitoring and enables immediate action in case of security breaches or irregularities.</w:t>
+      </w:r>
+    </w:p>
+    <w:p>
+      <w:pPr>
+        <w:pStyle w:val="BodyText"/>
+        <w:ind w:left="360"/>
+        <w:jc w:val="both"/>
+        <w:rPr>
+          <w:sz w:val="24"/>
+          <w:szCs w:val="24"/>
+        </w:rPr>
+      </w:pPr>
+      <w:r>
+        <w:rPr>
+          <w:sz w:val="24"/>
+          <w:szCs w:val="24"/>
+        </w:rPr>
+        <w:t>To establish effective communication, a reliable network infrastructure is implemented, utilizing cellular networks and</w:t>
+      </w:r>
+      <w:r>
+        <w:rPr>
+          <w:sz w:val="24"/>
+          <w:szCs w:val="24"/>
+        </w:rPr>
+        <w:t xml:space="preserve"> </w:t>
+      </w:r>
+      <w:r>
+        <w:rPr>
+          <w:sz w:val="24"/>
+          <w:szCs w:val="24"/>
+        </w:rPr>
+        <w:t>radio communication to transmit data from the trucks to the control center. This ensures uninterrupted monitoring even in remote areas with limited connectivity.</w:t>
+      </w:r>
+    </w:p>
+    <w:p>
+      <w:pPr>
+        <w:pStyle w:val="BodyText"/>
+        <w:ind w:left="360"/>
+        <w:jc w:val="both"/>
+        <w:rPr>
+          <w:sz w:val="24"/>
+          <w:szCs w:val="24"/>
+        </w:rPr>
+      </w:pPr>
+      <w:r>
+        <w:rPr>
+          <w:sz w:val="24"/>
+          <w:szCs w:val="24"/>
+        </w:rPr>
+        <w:t>The control center serves as the centralized hub for data analysis, where incoming information is processed using machine learning algorithms to detect patterns, anomalies, or potential risks. Alarms and alerts are triggered when deviations from normal behaviors are identified, allowing for timely response and necessary interventions.</w:t>
+      </w:r>
+    </w:p>
+    <w:p>
+      <w:pPr>
+        <w:spacing w:line="240" w:lineRule="auto"/>
+        <w:rPr>
+          <w:b/>
+          <w:kern w:val="28"/>
+          <w:sz w:val="36"/>
+        </w:rPr>
+      </w:pPr>
+      <w:r>
+        <w:br w:type="page"/>
       </w:r>
     </w:p>
     <w:p>
@@ -3777,22 +3867,50 @@
         <w:pStyle w:val="Heading1"/>
         <w:jc w:val="both"/>
       </w:pPr>
-      <w:bookmarkStart w:id="13" w:name="_Toc79436831"/>
       <w:r>
         <w:lastRenderedPageBreak/>
         <w:t>Introduction</w:t>
       </w:r>
       <w:bookmarkEnd w:id="11"/>
-      <w:bookmarkEnd w:id="13"/>
+      <w:bookmarkEnd w:id="12"/>
     </w:p>
     <w:p>
       <w:pPr>
         <w:pStyle w:val="Heading2"/>
         <w:jc w:val="both"/>
       </w:pPr>
-      <w:bookmarkStart w:id="14" w:name="_Toc79436832"/>
+      <w:bookmarkStart w:id="13" w:name="_Toc79436832"/>
       <w:r>
         <w:t>Purpose</w:t>
+      </w:r>
+      <w:bookmarkEnd w:id="13"/>
+    </w:p>
+    <w:p>
+      <w:pPr>
+        <w:pStyle w:val="BodyText"/>
+        <w:ind w:left="360"/>
+        <w:jc w:val="both"/>
+        <w:rPr>
+          <w:sz w:val="24"/>
+          <w:szCs w:val="24"/>
+        </w:rPr>
+      </w:pPr>
+      <w:bookmarkStart w:id="14" w:name="_Toc79436833"/>
+      <w:r>
+        <w:rPr>
+          <w:sz w:val="24"/>
+          <w:szCs w:val="24"/>
+        </w:rPr>
+        <w:t>The main focus of TruSec will be to secure the trucks carrying sensitive consignments by allowing them to communicate effectively even over the low-bandwidth network. The current solutions in the market are costly because they are using satellite communication which is an expensive approach.  Our aim is just to demonstrate the effective communication between the truck and the control center over low network bandwidth, and this will be our primary goal.</w:t>
+      </w:r>
+    </w:p>
+    <w:p>
+      <w:pPr>
+        <w:pStyle w:val="Heading2"/>
+        <w:jc w:val="both"/>
+      </w:pPr>
+      <w:r>
+        <w:t>Document Conventions</w:t>
       </w:r>
       <w:bookmarkEnd w:id="14"/>
     </w:p>
@@ -3805,22 +3923,13 @@
         <w:t>&lt;</w:t>
       </w:r>
       <w:r>
-        <w:t>Define</w:t>
-      </w:r>
-      <w:r>
-        <w:t xml:space="preserve"> software </w:t>
-      </w:r>
-      <w:r>
-        <w:t xml:space="preserve">requirements for the </w:t>
-      </w:r>
-      <w:r>
-        <w:t xml:space="preserve">end </w:t>
-      </w:r>
-      <w:r>
-        <w:t>product</w:t>
-      </w:r>
-      <w:r>
-        <w:t>.&gt;</w:t>
+        <w:t xml:space="preserve"> </w:t>
+      </w:r>
+      <w:r>
+        <w:t>Describe any standards or typographical conventions that were followed when writing this SRS, such as fonts or highlighting that have special significance. For example, state whether italicized nouns represent external systems.</w:t>
+      </w:r>
+      <w:r>
+        <w:t>&gt;</w:t>
       </w:r>
     </w:p>
     <w:p>
@@ -3828,9 +3937,9 @@
         <w:pStyle w:val="Heading2"/>
         <w:jc w:val="both"/>
       </w:pPr>
-      <w:bookmarkStart w:id="15" w:name="_Toc79436833"/>
-      <w:r>
-        <w:t>Document Conventions</w:t>
+      <w:bookmarkStart w:id="15" w:name="_Toc79436834"/>
+      <w:r>
+        <w:t>Intended Audience and Reading Suggestions</w:t>
       </w:r>
       <w:bookmarkEnd w:id="15"/>
     </w:p>
@@ -3840,14 +3949,14 @@
         <w:jc w:val="both"/>
       </w:pPr>
       <w:r>
-        <w:t>&lt;</w:t>
-      </w:r>
-      <w:r>
-        <w:t xml:space="preserve"> </w:t>
-      </w:r>
-      <w:r>
-        <w:t>Describe any standards or typographical conventions that were followed when writing this SRS, such as fonts or highlighting that have special significance. For example, state whether italicized nouns represent external systems.</w:t>
-      </w:r>
+        <w:t>&lt;Describe the different types of reader that the document is intended for, such as developers, project managers, marketing staff, users, testers, and documentation writers. Describe what the rest of this SRS contains and how it is organized. Suggest a sequence for reading the document, beginning with the overview sections and proceeding through the sections that are most pertinent to each reader type.&gt;</w:t>
+      </w:r>
+    </w:p>
+    <w:p>
+      <w:pPr>
+        <w:pStyle w:val="template"/>
+        <w:jc w:val="both"/>
+      </w:pPr>
       <w:r>
         <w:t>&gt;</w:t>
       </w:r>
@@ -3857,20 +3966,1085 @@
         <w:pStyle w:val="Heading2"/>
         <w:jc w:val="both"/>
       </w:pPr>
-      <w:bookmarkStart w:id="16" w:name="_Toc79436834"/>
-      <w:r>
-        <w:t>Intended Audience and Reading Suggestions</w:t>
+      <w:bookmarkStart w:id="16" w:name="_Toc439994668"/>
+      <w:bookmarkStart w:id="17" w:name="_Toc79436835"/>
+      <w:r>
+        <w:t>Project</w:t>
+      </w:r>
+      <w:r>
+        <w:t xml:space="preserve"> </w:t>
       </w:r>
       <w:bookmarkEnd w:id="16"/>
+      <w:r>
+        <w:t>Scope</w:t>
+      </w:r>
+      <w:bookmarkEnd w:id="17"/>
+    </w:p>
+    <w:p>
+      <w:pPr>
+        <w:pStyle w:val="BodyText"/>
+        <w:ind w:left="360"/>
+        <w:jc w:val="both"/>
+        <w:rPr>
+          <w:bCs/>
+          <w:sz w:val="24"/>
+          <w:szCs w:val="24"/>
+        </w:rPr>
+      </w:pPr>
+      <w:r>
+        <w:rPr>
+          <w:bCs/>
+          <w:sz w:val="24"/>
+          <w:szCs w:val="24"/>
+        </w:rPr>
+        <w:t>Trucks</w:t>
+      </w:r>
+      <w:r>
+        <w:rPr>
+          <w:bCs/>
+          <w:sz w:val="24"/>
+          <w:szCs w:val="24"/>
+        </w:rPr>
+        <w:t xml:space="preserve"> </w:t>
+      </w:r>
+      <w:r>
+        <w:rPr>
+          <w:bCs/>
+          <w:sz w:val="24"/>
+          <w:szCs w:val="24"/>
+        </w:rPr>
+        <w:t>carrying sensitive consignments travel over long distances into remote areas, there is no secure surveillance system to monitor their status. This project aims to provide a practical end-to-end solution to overcome this problem. Moreover, during long driving hours, truck drivers may get drowsy or less attentive. To tackle this, we will embed a facial expressions detector that will cause an alarm whenever the driver will have a negative attitude.</w:t>
+      </w:r>
+    </w:p>
+    <w:p>
+      <w:pPr>
+        <w:pStyle w:val="BodyText"/>
+        <w:ind w:left="360"/>
+        <w:jc w:val="both"/>
+        <w:rPr>
+          <w:bCs/>
+          <w:sz w:val="24"/>
+          <w:szCs w:val="24"/>
+        </w:rPr>
+      </w:pPr>
+      <w:r>
+        <w:rPr>
+          <w:bCs/>
+          <w:sz w:val="24"/>
+          <w:szCs w:val="24"/>
+        </w:rPr>
+        <w:t>We are developing a solution which uses an ESP32 microcontroller, paired with a Wi-Fi camera, GSM Module and Radio Waves Module. This ESP32 device will communicate with our Backend service hosted on AWS EC2 to post the image data and other relevant information to monitor the truck and truck driver.</w:t>
+      </w:r>
+    </w:p>
+    <w:p>
+      <w:pPr>
+        <w:pStyle w:val="BodyText"/>
+        <w:ind w:left="360"/>
+        <w:jc w:val="both"/>
+        <w:rPr>
+          <w:bCs/>
+          <w:sz w:val="24"/>
+          <w:szCs w:val="24"/>
+        </w:rPr>
+      </w:pPr>
+      <w:r>
+        <w:rPr>
+          <w:bCs/>
+          <w:sz w:val="24"/>
+          <w:szCs w:val="24"/>
+        </w:rPr>
+        <w:t>The ESP32 device will periodically take snapshots using the Wi-Fi cameras. These Wi-Fi cameras will be connected locally with the microcontroller. Then the ESP32 MCU will send these snapshots over to our REST API. The embedded microcontroller will use the GSM Module (SIM Module), to transmit data primarily. As backup the device will use Radio Waves to transmit data. However, the snapshots transmitted using Radio Waves will have low image quality. These snapshots will also be used by our backend service to detect the facial expressions of the driver. These results will then be showed on the Angular dashboard.</w:t>
+      </w:r>
+    </w:p>
+    <w:p>
+      <w:pPr>
+        <w:spacing w:line="240" w:lineRule="auto"/>
+        <w:rPr>
+          <w:rFonts w:ascii="Times New Roman" w:hAnsi="Times New Roman"/>
+          <w:bCs/>
+          <w:szCs w:val="24"/>
+        </w:rPr>
+      </w:pPr>
+      <w:r>
+        <w:rPr>
+          <w:bCs/>
+          <w:szCs w:val="24"/>
+        </w:rPr>
+        <w:br w:type="page"/>
+      </w:r>
+    </w:p>
+    <w:p>
+      <w:pPr>
+        <w:pStyle w:val="Heading2"/>
+        <w:jc w:val="both"/>
+      </w:pPr>
+      <w:bookmarkStart w:id="18" w:name="_Toc79436836"/>
+      <w:bookmarkStart w:id="19" w:name="_Toc439994673"/>
+      <w:r>
+        <w:lastRenderedPageBreak/>
+        <w:t>Objective(s)/Aim(s)/Target(s)</w:t>
+      </w:r>
+      <w:bookmarkEnd w:id="18"/>
+    </w:p>
+    <w:p>
+      <w:pPr>
+        <w:pStyle w:val="ListParagraph"/>
+        <w:numPr>
+          <w:ilvl w:val="0"/>
+          <w:numId w:val="8"/>
+        </w:numPr>
+      </w:pPr>
+      <w:r>
+        <w:t>PCB Circuit for Transmitter and Receiver with RF &amp; GSM Module</w:t>
+      </w:r>
+    </w:p>
+    <w:p>
+      <w:pPr>
+        <w:pStyle w:val="ListParagraph"/>
+        <w:numPr>
+          <w:ilvl w:val="0"/>
+          <w:numId w:val="8"/>
+        </w:numPr>
+      </w:pPr>
+      <w:r>
+        <w:t>Admin Dashboard for monitoring of the truck</w:t>
+      </w:r>
+    </w:p>
+    <w:p>
+      <w:pPr>
+        <w:pStyle w:val="ListParagraph"/>
+        <w:numPr>
+          <w:ilvl w:val="0"/>
+          <w:numId w:val="8"/>
+        </w:numPr>
+      </w:pPr>
+      <w:r>
+        <w:t>Backend Service to send and receive image data to dashboard.</w:t>
+      </w:r>
+    </w:p>
+    <w:p>
+      <w:pPr>
+        <w:pStyle w:val="ListParagraph"/>
+        <w:numPr>
+          <w:ilvl w:val="0"/>
+          <w:numId w:val="8"/>
+        </w:numPr>
+      </w:pPr>
+      <w:r>
+        <w:t xml:space="preserve">AI Model for image classification to detect the driver’s </w:t>
+      </w:r>
+      <w:r>
+        <w:t>behavior</w:t>
+      </w:r>
+    </w:p>
+    <w:p>
+      <w:pPr>
+        <w:pStyle w:val="Heading2"/>
+        <w:jc w:val="both"/>
+      </w:pPr>
+      <w:bookmarkStart w:id="20" w:name="_Toc79436837"/>
+      <w:r>
+        <w:t>Challenges</w:t>
+      </w:r>
+      <w:bookmarkEnd w:id="20"/>
+    </w:p>
+    <w:p>
+      <w:pPr>
+        <w:pStyle w:val="ListParagraph"/>
+        <w:numPr>
+          <w:ilvl w:val="0"/>
+          <w:numId w:val="9"/>
+        </w:numPr>
+      </w:pPr>
+      <w:r>
+        <w:t>Understanding and implementing the RF communication protocol</w:t>
+      </w:r>
+    </w:p>
+    <w:p>
+      <w:pPr>
+        <w:pStyle w:val="ListParagraph"/>
+        <w:numPr>
+          <w:ilvl w:val="0"/>
+          <w:numId w:val="9"/>
+        </w:numPr>
+      </w:pPr>
+      <w:r>
+        <w:t xml:space="preserve">Fault tolerant communication </w:t>
+      </w:r>
+      <w:r>
+        <w:t xml:space="preserve">from </w:t>
+      </w:r>
+      <w:r>
+        <w:t>remote areas</w:t>
+      </w:r>
+    </w:p>
+    <w:p>
+      <w:pPr>
+        <w:pStyle w:val="ListParagraph"/>
+        <w:numPr>
+          <w:ilvl w:val="0"/>
+          <w:numId w:val="9"/>
+        </w:numPr>
+      </w:pPr>
+      <w:r>
+        <w:t>High accuracy AI model to detect driver’s behavior.</w:t>
+      </w:r>
+    </w:p>
+    <w:p>
+      <w:pPr>
+        <w:pStyle w:val="ListParagraph"/>
+        <w:numPr>
+          <w:ilvl w:val="0"/>
+          <w:numId w:val="9"/>
+        </w:numPr>
+      </w:pPr>
+      <w:r>
+        <w:t>Understanding and implementation of PCB circuit design</w:t>
+      </w:r>
+    </w:p>
+    <w:p>
+      <w:pPr>
+        <w:ind w:left="720"/>
+      </w:pPr>
+    </w:p>
+    <w:p>
+      <w:pPr>
+        <w:pStyle w:val="Heading2"/>
+        <w:jc w:val="both"/>
+      </w:pPr>
+      <w:bookmarkStart w:id="21" w:name="_Toc79436838"/>
+      <w:r>
+        <w:t>Learning Outcomes</w:t>
+      </w:r>
+      <w:bookmarkEnd w:id="21"/>
+    </w:p>
+    <w:p>
+      <w:r>
+        <w:t>This project will help us understand the fundamentals of RF and GSM communication. Also, the hands-on implementation of AI model to detect the user expressions will allow us to become familiar with machine learning. This project also has a web development part which allow the students to comprehend basic fundamentals of web programming like WebSockets, Rest API etc.  Simultaneously, expertise in PCB circuit design ensures efficient integration of RF modules and the AI model for a cohesive and reliable system.</w:t>
+      </w:r>
+    </w:p>
+    <w:p>
+      <w:pPr>
+        <w:pStyle w:val="Heading2"/>
+        <w:jc w:val="both"/>
+      </w:pPr>
+      <w:bookmarkStart w:id="22" w:name="_Toc79436839"/>
+      <w:r>
+        <w:t>Nature of End Product</w:t>
+      </w:r>
+      <w:bookmarkEnd w:id="22"/>
+    </w:p>
+    <w:p>
+      <w:pPr>
+        <w:pStyle w:val="BodyText"/>
+        <w:ind w:left="360"/>
+        <w:jc w:val="both"/>
+        <w:rPr>
+          <w:sz w:val="24"/>
+          <w:szCs w:val="24"/>
+        </w:rPr>
+      </w:pPr>
+      <w:r>
+        <w:rPr>
+          <w:sz w:val="24"/>
+          <w:szCs w:val="24"/>
+        </w:rPr>
+        <w:t>The end product will be a pair of MCUs one will be deployed on the truck which will work as a transmitter to send data, and the other one will be deployed in the control center which will work as a receiver to receive data from truck and upload it to the server. Along with the hardware we will have the admin dashboard where user can monitor the real-time updates from the truck.</w:t>
+      </w:r>
+    </w:p>
+    <w:p/>
+    <w:p>
+      <w:pPr>
+        <w:pStyle w:val="Heading2"/>
+        <w:jc w:val="both"/>
+      </w:pPr>
+      <w:bookmarkStart w:id="23" w:name="_Toc79436840"/>
+      <w:r>
+        <w:t>Completeness Criteria</w:t>
+      </w:r>
+      <w:bookmarkEnd w:id="23"/>
+    </w:p>
+    <w:tbl>
+      <w:tblPr>
+        <w:tblStyle w:val="TableGrid"/>
+        <w:tblW w:w="0" w:type="auto"/>
+        <w:jc w:val="center"/>
+        <w:tblLook w:val="04A0" w:firstRow="1" w:lastRow="0" w:firstColumn="1" w:lastColumn="0" w:noHBand="0" w:noVBand="1"/>
+      </w:tblPr>
+      <w:tblGrid>
+        <w:gridCol w:w="963"/>
+        <w:gridCol w:w="3170"/>
+        <w:gridCol w:w="1825"/>
+      </w:tblGrid>
+      <w:tr>
+        <w:trPr>
+          <w:jc w:val="center"/>
+        </w:trPr>
+        <w:tc>
+          <w:tcPr>
+            <w:tcW w:w="963" w:type="dxa"/>
+          </w:tcPr>
+          <w:p>
+            <w:pPr>
+              <w:pStyle w:val="BodyText"/>
+              <w:jc w:val="both"/>
+              <w:rPr>
+                <w:b/>
+                <w:bCs/>
+                <w:sz w:val="24"/>
+                <w:szCs w:val="24"/>
+              </w:rPr>
+            </w:pPr>
+            <w:proofErr w:type="spellStart"/>
+            <w:r>
+              <w:rPr>
+                <w:b/>
+                <w:bCs/>
+                <w:sz w:val="24"/>
+                <w:szCs w:val="24"/>
+              </w:rPr>
+              <w:t>S.No</w:t>
+            </w:r>
+            <w:proofErr w:type="spellEnd"/>
+            <w:r>
+              <w:rPr>
+                <w:b/>
+                <w:bCs/>
+                <w:sz w:val="24"/>
+                <w:szCs w:val="24"/>
+              </w:rPr>
+              <w:t>.</w:t>
+            </w:r>
+          </w:p>
+        </w:tc>
+        <w:tc>
+          <w:tcPr>
+            <w:tcW w:w="3170" w:type="dxa"/>
+          </w:tcPr>
+          <w:p>
+            <w:pPr>
+              <w:pStyle w:val="BodyText"/>
+              <w:jc w:val="both"/>
+              <w:rPr>
+                <w:b/>
+                <w:bCs/>
+                <w:sz w:val="24"/>
+                <w:szCs w:val="24"/>
+              </w:rPr>
+            </w:pPr>
+            <w:r>
+              <w:rPr>
+                <w:b/>
+                <w:bCs/>
+                <w:sz w:val="24"/>
+                <w:szCs w:val="24"/>
+              </w:rPr>
+              <w:t>Criteria</w:t>
+            </w:r>
+          </w:p>
+        </w:tc>
+        <w:tc>
+          <w:tcPr>
+            <w:tcW w:w="1825" w:type="dxa"/>
+          </w:tcPr>
+          <w:p>
+            <w:pPr>
+              <w:pStyle w:val="BodyText"/>
+              <w:jc w:val="both"/>
+              <w:rPr>
+                <w:b/>
+                <w:bCs/>
+                <w:sz w:val="24"/>
+                <w:szCs w:val="24"/>
+              </w:rPr>
+            </w:pPr>
+            <w:r>
+              <w:rPr>
+                <w:b/>
+                <w:bCs/>
+                <w:sz w:val="24"/>
+                <w:szCs w:val="24"/>
+              </w:rPr>
+              <w:t>Weightage</w:t>
+            </w:r>
+            <w:r>
+              <w:rPr>
+                <w:b/>
+                <w:bCs/>
+                <w:sz w:val="24"/>
+                <w:szCs w:val="24"/>
+              </w:rPr>
+              <w:t xml:space="preserve"> %</w:t>
+            </w:r>
+          </w:p>
+        </w:tc>
+      </w:tr>
+      <w:tr>
+        <w:trPr>
+          <w:jc w:val="center"/>
+        </w:trPr>
+        <w:tc>
+          <w:tcPr>
+            <w:tcW w:w="963" w:type="dxa"/>
+          </w:tcPr>
+          <w:p>
+            <w:pPr>
+              <w:pStyle w:val="BodyText"/>
+              <w:jc w:val="both"/>
+              <w:rPr>
+                <w:sz w:val="24"/>
+                <w:szCs w:val="24"/>
+              </w:rPr>
+            </w:pPr>
+            <w:r>
+              <w:rPr>
+                <w:sz w:val="24"/>
+                <w:szCs w:val="24"/>
+              </w:rPr>
+              <w:t>1</w:t>
+            </w:r>
+          </w:p>
+        </w:tc>
+        <w:tc>
+          <w:tcPr>
+            <w:tcW w:w="3170" w:type="dxa"/>
+          </w:tcPr>
+          <w:p>
+            <w:pPr>
+              <w:pStyle w:val="BodyText"/>
+              <w:jc w:val="both"/>
+              <w:rPr>
+                <w:sz w:val="24"/>
+                <w:szCs w:val="24"/>
+              </w:rPr>
+            </w:pPr>
+            <w:r>
+              <w:rPr>
+                <w:sz w:val="24"/>
+                <w:szCs w:val="24"/>
+              </w:rPr>
+              <w:t>Web Dashboard</w:t>
+            </w:r>
+          </w:p>
+        </w:tc>
+        <w:tc>
+          <w:tcPr>
+            <w:tcW w:w="1825" w:type="dxa"/>
+          </w:tcPr>
+          <w:p>
+            <w:pPr>
+              <w:pStyle w:val="BodyText"/>
+              <w:jc w:val="both"/>
+              <w:rPr>
+                <w:sz w:val="24"/>
+                <w:szCs w:val="24"/>
+              </w:rPr>
+            </w:pPr>
+            <w:r>
+              <w:rPr>
+                <w:sz w:val="24"/>
+                <w:szCs w:val="24"/>
+              </w:rPr>
+              <w:t>10%</w:t>
+            </w:r>
+          </w:p>
+        </w:tc>
+      </w:tr>
+      <w:tr>
+        <w:trPr>
+          <w:jc w:val="center"/>
+        </w:trPr>
+        <w:tc>
+          <w:tcPr>
+            <w:tcW w:w="963" w:type="dxa"/>
+          </w:tcPr>
+          <w:p>
+            <w:pPr>
+              <w:pStyle w:val="BodyText"/>
+              <w:jc w:val="both"/>
+              <w:rPr>
+                <w:sz w:val="24"/>
+                <w:szCs w:val="24"/>
+              </w:rPr>
+            </w:pPr>
+            <w:r>
+              <w:rPr>
+                <w:sz w:val="24"/>
+                <w:szCs w:val="24"/>
+              </w:rPr>
+              <w:t>2</w:t>
+            </w:r>
+          </w:p>
+        </w:tc>
+        <w:tc>
+          <w:tcPr>
+            <w:tcW w:w="3170" w:type="dxa"/>
+          </w:tcPr>
+          <w:p>
+            <w:pPr>
+              <w:pStyle w:val="BodyText"/>
+              <w:jc w:val="both"/>
+              <w:rPr>
+                <w:sz w:val="24"/>
+                <w:szCs w:val="24"/>
+              </w:rPr>
+            </w:pPr>
+            <w:r>
+              <w:rPr>
+                <w:sz w:val="24"/>
+                <w:szCs w:val="24"/>
+              </w:rPr>
+              <w:t>Backend API</w:t>
+            </w:r>
+          </w:p>
+        </w:tc>
+        <w:tc>
+          <w:tcPr>
+            <w:tcW w:w="1825" w:type="dxa"/>
+          </w:tcPr>
+          <w:p>
+            <w:pPr>
+              <w:pStyle w:val="BodyText"/>
+              <w:jc w:val="both"/>
+              <w:rPr>
+                <w:sz w:val="24"/>
+                <w:szCs w:val="24"/>
+              </w:rPr>
+            </w:pPr>
+            <w:r>
+              <w:rPr>
+                <w:sz w:val="24"/>
+                <w:szCs w:val="24"/>
+              </w:rPr>
+              <w:t>15%</w:t>
+            </w:r>
+          </w:p>
+        </w:tc>
+      </w:tr>
+      <w:tr>
+        <w:trPr>
+          <w:jc w:val="center"/>
+        </w:trPr>
+        <w:tc>
+          <w:tcPr>
+            <w:tcW w:w="963" w:type="dxa"/>
+          </w:tcPr>
+          <w:p>
+            <w:pPr>
+              <w:pStyle w:val="BodyText"/>
+              <w:jc w:val="both"/>
+              <w:rPr>
+                <w:sz w:val="24"/>
+                <w:szCs w:val="24"/>
+              </w:rPr>
+            </w:pPr>
+            <w:r>
+              <w:rPr>
+                <w:sz w:val="24"/>
+                <w:szCs w:val="24"/>
+              </w:rPr>
+              <w:t>3</w:t>
+            </w:r>
+          </w:p>
+        </w:tc>
+        <w:tc>
+          <w:tcPr>
+            <w:tcW w:w="3170" w:type="dxa"/>
+          </w:tcPr>
+          <w:p>
+            <w:pPr>
+              <w:pStyle w:val="BodyText"/>
+              <w:jc w:val="both"/>
+              <w:rPr>
+                <w:sz w:val="24"/>
+                <w:szCs w:val="24"/>
+              </w:rPr>
+            </w:pPr>
+            <w:r>
+              <w:rPr>
+                <w:sz w:val="24"/>
+                <w:szCs w:val="24"/>
+              </w:rPr>
+              <w:t>AI Model</w:t>
+            </w:r>
+          </w:p>
+        </w:tc>
+        <w:tc>
+          <w:tcPr>
+            <w:tcW w:w="1825" w:type="dxa"/>
+          </w:tcPr>
+          <w:p>
+            <w:pPr>
+              <w:pStyle w:val="BodyText"/>
+              <w:jc w:val="both"/>
+              <w:rPr>
+                <w:sz w:val="24"/>
+                <w:szCs w:val="24"/>
+              </w:rPr>
+            </w:pPr>
+            <w:r>
+              <w:rPr>
+                <w:sz w:val="24"/>
+                <w:szCs w:val="24"/>
+              </w:rPr>
+              <w:t>15%</w:t>
+            </w:r>
+          </w:p>
+        </w:tc>
+      </w:tr>
+      <w:tr>
+        <w:trPr>
+          <w:jc w:val="center"/>
+        </w:trPr>
+        <w:tc>
+          <w:tcPr>
+            <w:tcW w:w="963" w:type="dxa"/>
+          </w:tcPr>
+          <w:p>
+            <w:pPr>
+              <w:pStyle w:val="BodyText"/>
+              <w:jc w:val="both"/>
+              <w:rPr>
+                <w:sz w:val="24"/>
+                <w:szCs w:val="24"/>
+              </w:rPr>
+            </w:pPr>
+            <w:r>
+              <w:rPr>
+                <w:sz w:val="24"/>
+                <w:szCs w:val="24"/>
+              </w:rPr>
+              <w:t>4</w:t>
+            </w:r>
+          </w:p>
+        </w:tc>
+        <w:tc>
+          <w:tcPr>
+            <w:tcW w:w="3170" w:type="dxa"/>
+          </w:tcPr>
+          <w:p>
+            <w:pPr>
+              <w:pStyle w:val="BodyText"/>
+              <w:jc w:val="both"/>
+              <w:rPr>
+                <w:sz w:val="24"/>
+                <w:szCs w:val="24"/>
+              </w:rPr>
+            </w:pPr>
+            <w:r>
+              <w:rPr>
+                <w:sz w:val="24"/>
+                <w:szCs w:val="24"/>
+              </w:rPr>
+              <w:t>Receiver</w:t>
+            </w:r>
+            <w:r>
+              <w:rPr>
+                <w:sz w:val="24"/>
+                <w:szCs w:val="24"/>
+              </w:rPr>
+              <w:t xml:space="preserve"> </w:t>
+            </w:r>
+            <w:r>
+              <w:rPr>
+                <w:sz w:val="24"/>
+                <w:szCs w:val="24"/>
+              </w:rPr>
+              <w:t>and Transmitter MCU with IoT Sensors</w:t>
+            </w:r>
+          </w:p>
+        </w:tc>
+        <w:tc>
+          <w:tcPr>
+            <w:tcW w:w="1825" w:type="dxa"/>
+          </w:tcPr>
+          <w:p>
+            <w:pPr>
+              <w:pStyle w:val="BodyText"/>
+              <w:jc w:val="both"/>
+              <w:rPr>
+                <w:sz w:val="24"/>
+                <w:szCs w:val="24"/>
+              </w:rPr>
+            </w:pPr>
+            <w:r>
+              <w:rPr>
+                <w:sz w:val="24"/>
+                <w:szCs w:val="24"/>
+              </w:rPr>
+              <w:t>60</w:t>
+            </w:r>
+            <w:r>
+              <w:rPr>
+                <w:sz w:val="24"/>
+                <w:szCs w:val="24"/>
+              </w:rPr>
+              <w:t>%</w:t>
+            </w:r>
+          </w:p>
+        </w:tc>
+      </w:tr>
+    </w:tbl>
+    <w:p>
+      <w:pPr>
+        <w:pStyle w:val="Heading1"/>
+        <w:jc w:val="both"/>
+      </w:pPr>
+      <w:r>
+        <w:br w:type="page"/>
+      </w:r>
+      <w:bookmarkStart w:id="24" w:name="_Toc79436841"/>
+      <w:r>
+        <w:lastRenderedPageBreak/>
+        <w:t>Overall Description</w:t>
+      </w:r>
+      <w:bookmarkEnd w:id="19"/>
+      <w:bookmarkEnd w:id="24"/>
+    </w:p>
+    <w:p>
+      <w:pPr>
+        <w:pStyle w:val="Heading2"/>
+        <w:jc w:val="both"/>
+      </w:pPr>
+      <w:bookmarkStart w:id="25" w:name="_Toc79436842"/>
+      <w:r>
+        <w:t xml:space="preserve">Product </w:t>
+      </w:r>
+      <w:r>
+        <w:t>Perspective</w:t>
+      </w:r>
+      <w:bookmarkEnd w:id="25"/>
+    </w:p>
+    <w:p>
+      <w:pPr>
+        <w:pStyle w:val="BodyText"/>
+        <w:ind w:left="360"/>
+        <w:jc w:val="both"/>
+        <w:rPr>
+          <w:sz w:val="24"/>
+          <w:szCs w:val="24"/>
+        </w:rPr>
+      </w:pPr>
+      <w:bookmarkStart w:id="26" w:name="_Toc439994675"/>
+      <w:bookmarkStart w:id="27" w:name="_Toc79436843"/>
+      <w:r>
+        <w:rPr>
+          <w:sz w:val="24"/>
+          <w:szCs w:val="24"/>
+        </w:rPr>
+        <w:t>T</w:t>
+      </w:r>
+      <w:r>
+        <w:rPr>
+          <w:sz w:val="24"/>
+          <w:szCs w:val="24"/>
+        </w:rPr>
+        <w:t>he project aims to provide a practical end-to-end solution for monitoring trucks carrying sensitive consignments in remote areas. By integrating GPS tracking, IoT sensors, surveillance cameras, communication networks, and data analytics, this solution offers real-time visibility, enhanced security, and efficient monitoring capabilities.</w:t>
+      </w:r>
+    </w:p>
+    <w:p>
+      <w:pPr>
+        <w:pStyle w:val="BodyText"/>
+        <w:ind w:left="360"/>
+        <w:jc w:val="both"/>
+        <w:rPr>
+          <w:sz w:val="24"/>
+          <w:szCs w:val="24"/>
+        </w:rPr>
+      </w:pPr>
+      <w:r>
+        <w:rPr>
+          <w:sz w:val="24"/>
+          <w:szCs w:val="24"/>
+        </w:rPr>
+        <w:t>The implementation of such a comprehensive system enables continuous monitoring of the truck's location, vehicle condition, and cargo environment. The centralized control center, equipped with a monitoring dashboard and data analytics tools, empowers operators to detect anomalies, security threats, or deviations from normal behavior.</w:t>
+      </w:r>
+    </w:p>
+    <w:p>
+      <w:pPr>
+        <w:pStyle w:val="BodyText"/>
+        <w:ind w:left="360"/>
+        <w:jc w:val="both"/>
+        <w:rPr>
+          <w:sz w:val="24"/>
+          <w:szCs w:val="24"/>
+        </w:rPr>
+      </w:pPr>
+      <w:r>
+        <w:rPr>
+          <w:sz w:val="24"/>
+          <w:szCs w:val="24"/>
+        </w:rPr>
+        <w:t>By leveraging technologies like networks, cloud platforms and IoT, the solution addresses the unique challenges presented by remote areas. It overcomes the limitations of existing surveillance systems and provides an efficient, reliable, and secure framework for monitoring trucks and their sensitive consignments.</w:t>
+      </w:r>
+      <w:r>
+        <w:rPr>
+          <w:sz w:val="24"/>
+          <w:szCs w:val="24"/>
+        </w:rPr>
+        <w:t xml:space="preserve"> </w:t>
+      </w:r>
+      <w:r>
+        <w:rPr>
+          <w:sz w:val="24"/>
+          <w:szCs w:val="24"/>
+        </w:rPr>
+        <w:t>Following are the block diagrams for more clear understanding of the whole system:</w:t>
+      </w:r>
+    </w:p>
+    <w:p>
+      <w:pPr>
+        <w:pStyle w:val="BodyText"/>
+        <w:ind w:left="360"/>
+        <w:jc w:val="both"/>
+        <w:rPr>
+          <w:sz w:val="24"/>
+          <w:szCs w:val="24"/>
+        </w:rPr>
+      </w:pPr>
+    </w:p>
+    <w:p>
+      <w:pPr>
+        <w:pStyle w:val="BodyText"/>
+        <w:jc w:val="center"/>
+        <w:rPr>
+          <w:b/>
+          <w:sz w:val="24"/>
+          <w:szCs w:val="24"/>
+        </w:rPr>
+      </w:pPr>
+      <w:r>
+        <w:rPr>
+          <w:b/>
+          <w:noProof/>
+          <w:sz w:val="24"/>
+          <w:szCs w:val="24"/>
+        </w:rPr>
+        <w:drawing>
+          <wp:inline distT="0" distB="0" distL="0" distR="0" wp14:anchorId="7205A7A3" wp14:editId="2CF9A80D">
+            <wp:extent cx="4892040" cy="4033623"/>
+            <wp:effectExtent l="0" t="0" r="0" b="0"/>
+            <wp:docPr id="1094982992" name="Picture 5"/>
+            <wp:cNvGraphicFramePr>
+              <a:graphicFrameLocks xmlns:a="http://schemas.openxmlformats.org/drawingml/2006/main" noChangeAspect="1"/>
+            </wp:cNvGraphicFramePr>
+            <a:graphic xmlns:a="http://schemas.openxmlformats.org/drawingml/2006/main">
+              <a:graphicData uri="http://schemas.openxmlformats.org/drawingml/2006/picture">
+                <pic:pic xmlns:pic="http://schemas.openxmlformats.org/drawingml/2006/picture">
+                  <pic:nvPicPr>
+                    <pic:cNvPr id="1094982992" name="Picture 1094982992"/>
+                    <pic:cNvPicPr/>
+                  </pic:nvPicPr>
+                  <pic:blipFill>
+                    <a:blip r:embed="rId12">
+                      <a:extLst>
+                        <a:ext uri="{28A0092B-C50C-407E-A947-70E740481C1C}">
+                          <a14:useLocalDpi xmlns:a14="http://schemas.microsoft.com/office/drawing/2010/main" val="0"/>
+                        </a:ext>
+                      </a:extLst>
+                    </a:blip>
+                    <a:stretch>
+                      <a:fillRect/>
+                    </a:stretch>
+                  </pic:blipFill>
+                  <pic:spPr>
+                    <a:xfrm>
+                      <a:off x="0" y="0"/>
+                      <a:ext cx="4985173" cy="4110414"/>
+                    </a:xfrm>
+                    <a:prstGeom prst="rect">
+                      <a:avLst/>
+                    </a:prstGeom>
+                  </pic:spPr>
+                </pic:pic>
+              </a:graphicData>
+            </a:graphic>
+          </wp:inline>
+        </w:drawing>
+      </w:r>
+    </w:p>
+    <w:p>
+      <w:pPr>
+        <w:pStyle w:val="BodyText"/>
+        <w:jc w:val="center"/>
+        <w:rPr>
+          <w:b/>
+          <w:sz w:val="24"/>
+          <w:szCs w:val="24"/>
+        </w:rPr>
+      </w:pPr>
+      <w:r>
+        <w:rPr>
+          <w:b/>
+          <w:noProof/>
+          <w:sz w:val="24"/>
+          <w:szCs w:val="24"/>
+        </w:rPr>
+        <w:lastRenderedPageBreak/>
+        <w:drawing>
+          <wp:inline distT="0" distB="0" distL="0" distR="0" wp14:anchorId="510BF923" wp14:editId="1CD6E834">
+            <wp:extent cx="4884420" cy="4514664"/>
+            <wp:effectExtent l="0" t="0" r="0" b="0"/>
+            <wp:docPr id="1651437716" name="Picture 4"/>
+            <wp:cNvGraphicFramePr>
+              <a:graphicFrameLocks xmlns:a="http://schemas.openxmlformats.org/drawingml/2006/main" noChangeAspect="1"/>
+            </wp:cNvGraphicFramePr>
+            <a:graphic xmlns:a="http://schemas.openxmlformats.org/drawingml/2006/main">
+              <a:graphicData uri="http://schemas.openxmlformats.org/drawingml/2006/picture">
+                <pic:pic xmlns:pic="http://schemas.openxmlformats.org/drawingml/2006/picture">
+                  <pic:nvPicPr>
+                    <pic:cNvPr id="1651437716" name="Picture 1651437716"/>
+                    <pic:cNvPicPr/>
+                  </pic:nvPicPr>
+                  <pic:blipFill>
+                    <a:blip r:embed="rId13">
+                      <a:extLst>
+                        <a:ext uri="{28A0092B-C50C-407E-A947-70E740481C1C}">
+                          <a14:useLocalDpi xmlns:a14="http://schemas.microsoft.com/office/drawing/2010/main" val="0"/>
+                        </a:ext>
+                      </a:extLst>
+                    </a:blip>
+                    <a:stretch>
+                      <a:fillRect/>
+                    </a:stretch>
+                  </pic:blipFill>
+                  <pic:spPr>
+                    <a:xfrm>
+                      <a:off x="0" y="0"/>
+                      <a:ext cx="4941397" cy="4567328"/>
+                    </a:xfrm>
+                    <a:prstGeom prst="rect">
+                      <a:avLst/>
+                    </a:prstGeom>
+                  </pic:spPr>
+                </pic:pic>
+              </a:graphicData>
+            </a:graphic>
+          </wp:inline>
+        </w:drawing>
+      </w:r>
+    </w:p>
+    <w:p>
+      <w:pPr>
+        <w:pStyle w:val="BodyText"/>
+        <w:ind w:left="1560" w:hanging="240"/>
+        <w:jc w:val="both"/>
+        <w:rPr>
+          <w:sz w:val="24"/>
+          <w:szCs w:val="24"/>
+        </w:rPr>
+      </w:pPr>
+      <w:r>
+        <w:rPr>
+          <w:b/>
+          <w:noProof/>
+          <w:sz w:val="24"/>
+          <w:szCs w:val="24"/>
+        </w:rPr>
+        <w:lastRenderedPageBreak/>
+        <w:drawing>
+          <wp:inline distT="0" distB="0" distL="0" distR="0" wp14:anchorId="632F5359" wp14:editId="2571AF45">
+            <wp:extent cx="5105400" cy="4580667"/>
+            <wp:effectExtent l="0" t="0" r="0" b="0"/>
+            <wp:docPr id="1713817812" name="Picture 6"/>
+            <wp:cNvGraphicFramePr>
+              <a:graphicFrameLocks xmlns:a="http://schemas.openxmlformats.org/drawingml/2006/main" noChangeAspect="1"/>
+            </wp:cNvGraphicFramePr>
+            <a:graphic xmlns:a="http://schemas.openxmlformats.org/drawingml/2006/main">
+              <a:graphicData uri="http://schemas.openxmlformats.org/drawingml/2006/picture">
+                <pic:pic xmlns:pic="http://schemas.openxmlformats.org/drawingml/2006/picture">
+                  <pic:nvPicPr>
+                    <pic:cNvPr id="1713817812" name="Picture 1713817812"/>
+                    <pic:cNvPicPr/>
+                  </pic:nvPicPr>
+                  <pic:blipFill>
+                    <a:blip r:embed="rId14">
+                      <a:extLst>
+                        <a:ext uri="{28A0092B-C50C-407E-A947-70E740481C1C}">
+                          <a14:useLocalDpi xmlns:a14="http://schemas.microsoft.com/office/drawing/2010/main" val="0"/>
+                        </a:ext>
+                      </a:extLst>
+                    </a:blip>
+                    <a:stretch>
+                      <a:fillRect/>
+                    </a:stretch>
+                  </pic:blipFill>
+                  <pic:spPr>
+                    <a:xfrm>
+                      <a:off x="0" y="0"/>
+                      <a:ext cx="5177643" cy="4645485"/>
+                    </a:xfrm>
+                    <a:prstGeom prst="rect">
+                      <a:avLst/>
+                    </a:prstGeom>
+                  </pic:spPr>
+                </pic:pic>
+              </a:graphicData>
+            </a:graphic>
+          </wp:inline>
+        </w:drawing>
+      </w:r>
+    </w:p>
+    <w:p>
+      <w:pPr>
+        <w:pStyle w:val="BodyText"/>
+        <w:ind w:left="360"/>
+        <w:jc w:val="both"/>
+        <w:rPr>
+          <w:sz w:val="24"/>
+          <w:szCs w:val="24"/>
+        </w:rPr>
+      </w:pPr>
+    </w:p>
+    <w:p>
+      <w:pPr>
+        <w:pStyle w:val="Heading2"/>
+        <w:jc w:val="both"/>
+      </w:pPr>
+      <w:r>
+        <w:t xml:space="preserve">Product </w:t>
+      </w:r>
+      <w:bookmarkEnd w:id="26"/>
+      <w:r>
+        <w:t>Features</w:t>
+      </w:r>
+      <w:bookmarkEnd w:id="27"/>
     </w:p>
     <w:p>
       <w:pPr>
         <w:pStyle w:val="template"/>
         <w:jc w:val="both"/>
-      </w:pPr>
-      <w:r>
-        <w:t>&lt;Describe the different types of reader that the document is intended for, such as developers, project managers, marketing staff, users, testers, and documentation writers. Describe what the rest of this SRS contains and how it is organized. Suggest a sequence for reading the document, beginning with the overview sections and proceeding through the sections that are most pertinent to each reader type.&gt;</w:t>
-      </w:r>
+        <w:rPr>
+          <w:rFonts w:asciiTheme="majorBidi" w:hAnsiTheme="majorBidi" w:cstheme="majorBidi"/>
+          <w:i w:val="0"/>
+          <w:iCs/>
+          <w:sz w:val="24"/>
+          <w:szCs w:val="22"/>
+        </w:rPr>
+      </w:pPr>
+      <w:r>
+        <w:rPr>
+          <w:rFonts w:asciiTheme="majorBidi" w:hAnsiTheme="majorBidi" w:cstheme="majorBidi"/>
+          <w:i w:val="0"/>
+          <w:iCs/>
+          <w:sz w:val="24"/>
+          <w:szCs w:val="22"/>
+        </w:rPr>
+        <w:t>TruSec will consist of three major parts, a transmitter, a receiver, and an admin dashboard. The transmitter and receiver will be standalone hardware devices. The transmitter’s main function will be to send the information about the truck that it is attached to. This information will include GPS location, driver behavior etc. The receiver will receive the data from the transmitter and send it to the admin dashboard using backend API. The admin dashboard will display the data it received from the backend API and in case of any alarming situation, the admins will be notified.</w:t>
+      </w:r>
+    </w:p>
+    <w:p>
+      <w:pPr>
+        <w:pStyle w:val="Heading2"/>
+        <w:jc w:val="both"/>
+      </w:pPr>
+      <w:bookmarkStart w:id="28" w:name="_Toc439994676"/>
+      <w:bookmarkStart w:id="29" w:name="_Toc79436844"/>
+      <w:r>
+        <w:t>User Classes and Characteristics</w:t>
+      </w:r>
+      <w:bookmarkEnd w:id="28"/>
+      <w:bookmarkEnd w:id="29"/>
     </w:p>
     <w:p>
       <w:pPr>
@@ -3878,7 +5052,7 @@
         <w:jc w:val="both"/>
       </w:pPr>
       <w:r>
-        <w:t>&gt;</w:t>
+        <w:t>&lt;Identify the various user classes that you anticipate will use this product. User classes may be differentiated based on frequency of use, subset of product functions used, technical expertise, security or privilege levels, educational level, or experience. Describe the pertinent characteristics of each user class. Certain requirements may pertain only to certain user classes. Distinguish the favored user classes from those who are less important to satisfy.&gt;</w:t>
       </w:r>
     </w:p>
     <w:p>
@@ -3886,19 +5060,13 @@
         <w:pStyle w:val="Heading2"/>
         <w:jc w:val="both"/>
       </w:pPr>
-      <w:bookmarkStart w:id="17" w:name="_Toc439994668"/>
-      <w:bookmarkStart w:id="18" w:name="_Toc79436835"/>
-      <w:r>
-        <w:t>Project</w:t>
-      </w:r>
-      <w:r>
-        <w:t xml:space="preserve"> </w:t>
-      </w:r>
-      <w:bookmarkEnd w:id="17"/>
-      <w:r>
-        <w:t>Scope</w:t>
-      </w:r>
-      <w:bookmarkEnd w:id="18"/>
+      <w:bookmarkStart w:id="30" w:name="_Toc439994677"/>
+      <w:bookmarkStart w:id="31" w:name="_Toc79436845"/>
+      <w:r>
+        <w:t>Operating Environment</w:t>
+      </w:r>
+      <w:bookmarkEnd w:id="30"/>
+      <w:bookmarkEnd w:id="31"/>
     </w:p>
     <w:p>
       <w:pPr>
@@ -3906,10 +5074,30 @@
         <w:jc w:val="both"/>
       </w:pPr>
       <w:r>
-        <w:t>&lt;</w:t>
-      </w:r>
-      <w:r>
-        <w:t>Provide a short description of the software that would run the product, including relevant benefits, objectives, and goals. Relate the software to corporate goals or business strategies. If a separate vision and scope document is available, refer to it rather than duplicating its contents here.&gt;</w:t>
+        <w:t xml:space="preserve">The </w:t>
+      </w:r>
+      <w:r>
+        <w:t>e</w:t>
+      </w:r>
+      <w:r>
+        <w:t>mbedded devices (ESP32 DevModule) will operate on freeRTOS operating system. The admin dashboard</w:t>
+      </w:r>
+      <w:r>
+        <w:t xml:space="preserve"> and the backend API</w:t>
+      </w:r>
+      <w:r>
+        <w:t xml:space="preserve"> will be hosted </w:t>
+      </w:r>
+      <w:r>
+        <w:t xml:space="preserve">using Docker image on </w:t>
+      </w:r>
+      <w:proofErr w:type="gramStart"/>
+      <w:r>
+        <w:t>a</w:t>
+      </w:r>
+      <w:proofErr w:type="gramEnd"/>
+      <w:r>
+        <w:t xml:space="preserve"> AWS EC2 instance. As AWS EC2 have its own hardware allocation mechanism which will keep the software system to peacefully coexist.</w:t>
       </w:r>
     </w:p>
     <w:p>
@@ -3917,12 +5105,14 @@
         <w:pStyle w:val="Heading2"/>
         <w:jc w:val="both"/>
       </w:pPr>
-      <w:bookmarkStart w:id="19" w:name="_Toc439994673"/>
-      <w:bookmarkStart w:id="20" w:name="_Toc79436836"/>
-      <w:r>
-        <w:t>Objective(s)/Aim(s)/Target(s)</w:t>
-      </w:r>
-      <w:bookmarkEnd w:id="20"/>
+      <w:bookmarkStart w:id="32" w:name="_Toc439994678"/>
+      <w:bookmarkStart w:id="33" w:name="_Toc79436846"/>
+      <w:r>
+        <w:lastRenderedPageBreak/>
+        <w:t>Design and Implementation Constraints</w:t>
+      </w:r>
+      <w:bookmarkEnd w:id="32"/>
+      <w:bookmarkEnd w:id="33"/>
     </w:p>
     <w:p>
       <w:pPr>
@@ -3930,74 +5120,61 @@
         <w:jc w:val="both"/>
       </w:pPr>
       <w:r>
-        <w:t>&lt;</w:t>
-      </w:r>
-      <w:r>
-        <w:rPr>
-          <w:szCs w:val="22"/>
-        </w:rPr>
-        <w:t>List all the objectives to be achieved after the completion of this project.</w:t>
-      </w:r>
-      <w:r>
-        <w:t>&gt;</w:t>
-      </w:r>
+        <w:t>&lt;Describe any items or issues that will limit the options available to the developers. These might include: corporate or regulatory policies; hardware limitations (timing requirements, memory requirements); interfaces to other applications; specific technologies, tools, and databases to be used; parallel operations; language requirements; communications protocols; security considerations; design conventions or programming standards (for example, if the customer’s organization will be responsible for maintaining the delivered software).&gt;</w:t>
+      </w:r>
+    </w:p>
+    <w:p>
+      <w:pPr>
+        <w:pStyle w:val="template"/>
+        <w:jc w:val="both"/>
+      </w:pPr>
     </w:p>
     <w:p>
       <w:pPr>
         <w:pStyle w:val="Heading2"/>
         <w:jc w:val="both"/>
       </w:pPr>
-      <w:bookmarkStart w:id="21" w:name="_Toc79436837"/>
-      <w:r>
-        <w:t>Challenges</w:t>
-      </w:r>
-      <w:bookmarkEnd w:id="21"/>
+      <w:bookmarkStart w:id="34" w:name="_Toc79436847"/>
+      <w:r>
+        <w:t>User Documentations</w:t>
+      </w:r>
+      <w:bookmarkEnd w:id="34"/>
+    </w:p>
+    <w:p>
+      <w:pPr>
+        <w:pStyle w:val="template"/>
+        <w:jc w:val="both"/>
+      </w:pPr>
+      <w:r>
+        <w:t>&lt;</w:t>
+      </w:r>
+      <w:r>
+        <w:t xml:space="preserve">&lt;List the user documentation components (such as user manuals, on-line help, and tutorials) that will be delivered along with the software. Identify any known user documentation delivery formats or standards. </w:t>
+      </w:r>
+      <w:r>
+        <w:t>&gt;</w:t>
+      </w:r>
     </w:p>
     <w:p>
       <w:pPr>
         <w:pStyle w:val="Heading2"/>
         <w:jc w:val="both"/>
       </w:pPr>
-      <w:bookmarkStart w:id="22" w:name="_Toc79436838"/>
-      <w:r>
-        <w:t>Learning Outcomes</w:t>
-      </w:r>
-      <w:bookmarkEnd w:id="22"/>
-    </w:p>
-    <w:p>
-      <w:pPr>
-        <w:pStyle w:val="Heading2"/>
+      <w:bookmarkStart w:id="35" w:name="_Toc439994680"/>
+      <w:bookmarkStart w:id="36" w:name="_Toc79436848"/>
+      <w:r>
+        <w:t>Assumptions and Dependencies</w:t>
+      </w:r>
+      <w:bookmarkEnd w:id="35"/>
+      <w:bookmarkEnd w:id="36"/>
+    </w:p>
+    <w:p>
+      <w:pPr>
+        <w:pStyle w:val="template"/>
         <w:jc w:val="both"/>
       </w:pPr>
-      <w:bookmarkStart w:id="23" w:name="_Toc79436839"/>
-      <w:r>
-        <w:t>Nature of End Product</w:t>
-      </w:r>
-      <w:bookmarkEnd w:id="23"/>
-    </w:p>
-    <w:p>
-      <w:pPr>
-        <w:pStyle w:val="Heading2"/>
-        <w:jc w:val="both"/>
-      </w:pPr>
-      <w:bookmarkStart w:id="24" w:name="_Toc79436840"/>
-      <w:r>
-        <w:t>Completeness Criteria</w:t>
-      </w:r>
-      <w:bookmarkEnd w:id="24"/>
-    </w:p>
-    <w:p>
-      <w:pPr>
-        <w:jc w:val="both"/>
-      </w:pPr>
-      <w:r>
-        <w:rPr>
-          <w:rFonts w:ascii="Arial" w:hAnsi="Arial"/>
-          <w:i/>
-          <w:sz w:val="22"/>
-          <w:szCs w:val="22"/>
-        </w:rPr>
-        <w:t>&lt;State the criteria that if fulfilled will let evaluators consider the project as complete &gt;</w:t>
+      <w:r>
+        <w:t>&lt;List any assumed factors (as opposed to known facts) that could affect the requirements stated in the SRS. These could include third-party or commercial components that you plan to use, issues around the development or operating environment, or constraints. The project could be affected if these assumptions are incorrect, are not shared, or change. Also identify any dependencies the project has on external factors, such as software components that you intend to reuse from another project, unless they are already documented elsewhere (for example, in the vision and scope document or the project plan).&gt;</w:t>
       </w:r>
     </w:p>
     <w:p>
@@ -4005,83 +5182,22 @@
         <w:pStyle w:val="Heading1"/>
         <w:jc w:val="both"/>
       </w:pPr>
+      <w:bookmarkStart w:id="37" w:name="_Toc439994682"/>
       <w:r>
         <w:br w:type="page"/>
       </w:r>
-      <w:bookmarkStart w:id="25" w:name="_Toc79436841"/>
+      <w:bookmarkStart w:id="38" w:name="_Toc79436849"/>
       <w:r>
         <w:lastRenderedPageBreak/>
-        <w:t>Overall Description</w:t>
-      </w:r>
-      <w:bookmarkEnd w:id="19"/>
-      <w:bookmarkEnd w:id="25"/>
-    </w:p>
-    <w:p>
-      <w:pPr>
-        <w:pStyle w:val="Heading2"/>
-        <w:jc w:val="both"/>
-      </w:pPr>
-      <w:bookmarkStart w:id="26" w:name="_Toc79436842"/>
-      <w:r>
-        <w:t xml:space="preserve">Product </w:t>
-      </w:r>
-      <w:r>
-        <w:t>Perspective</w:t>
-      </w:r>
-      <w:bookmarkEnd w:id="26"/>
-    </w:p>
-    <w:p>
-      <w:pPr>
-        <w:jc w:val="both"/>
-      </w:pPr>
-      <w:r>
-        <w:rPr>
-          <w:rFonts w:ascii="Arial" w:hAnsi="Arial"/>
-          <w:i/>
-          <w:sz w:val="22"/>
-        </w:rPr>
-        <w:t>&lt;</w:t>
-      </w:r>
-      <w:r>
-        <w:rPr>
-          <w:rFonts w:ascii="Arial" w:hAnsi="Arial"/>
-          <w:i/>
-          <w:sz w:val="22"/>
-        </w:rPr>
-        <w:t>Describe the context and origin of the product being specified in this SRS. For example, state whether this product is a follow-on member of a product family, a replacement for certain existing systems, or a new, self-contained product. If the SRS defines a component of a larger system, relate the requirements of the larger system to the functionality of this software and identify interfaces between the two. A simple diagram that shows the major components of the overall system, subsystem interconnections, and external interfaces can be helpful</w:t>
-      </w:r>
-      <w:r>
-        <w:rPr>
-          <w:rFonts w:ascii="Arial" w:hAnsi="Arial"/>
-          <w:i/>
-          <w:sz w:val="22"/>
-        </w:rPr>
-        <w:t>.</w:t>
-      </w:r>
-      <w:r>
-        <w:rPr>
-          <w:rFonts w:ascii="Arial" w:hAnsi="Arial"/>
-          <w:i/>
-          <w:sz w:val="22"/>
-        </w:rPr>
-        <w:t xml:space="preserve"> Illustrate the importance of software’s place in the project.&gt;</w:t>
-      </w:r>
-    </w:p>
-    <w:p>
-      <w:pPr>
-        <w:pStyle w:val="Heading2"/>
-        <w:jc w:val="both"/>
-      </w:pPr>
-      <w:bookmarkStart w:id="27" w:name="_Toc439994675"/>
-      <w:bookmarkStart w:id="28" w:name="_Toc79436843"/>
-      <w:r>
-        <w:t xml:space="preserve">Product </w:t>
-      </w:r>
-      <w:bookmarkEnd w:id="27"/>
-      <w:r>
-        <w:t>Features</w:t>
-      </w:r>
-      <w:bookmarkEnd w:id="28"/>
+        <w:t>Product</w:t>
+      </w:r>
+      <w:r>
+        <w:t xml:space="preserve"> Features</w:t>
+      </w:r>
+      <w:r>
+        <w:t xml:space="preserve"> / Functional Requirements</w:t>
+      </w:r>
+      <w:bookmarkEnd w:id="38"/>
     </w:p>
     <w:p>
       <w:pPr>
@@ -4089,10 +5205,28 @@
         <w:jc w:val="both"/>
       </w:pPr>
       <w:r>
-        <w:t>&lt;Summarize the major features the product contains or the significant functions that it performs or lets the user perform. Details will be provided in Section 3, so only a high level summary is needed here. Organize the functions to make them understandable to any reader of the SRS.</w:t>
-      </w:r>
-      <w:r>
+        <w:t>&lt;</w:t>
+      </w:r>
+      <w:r>
+        <w:rPr>
+          <w:i w:val="0"/>
+        </w:rPr>
         <w:t xml:space="preserve"> </w:t>
+      </w:r>
+      <w:r>
+        <w:rPr>
+          <w:i w:val="0"/>
+        </w:rPr>
+        <w:t xml:space="preserve">This section of the document would list key features </w:t>
+      </w:r>
+      <w:r>
+        <w:t>expressed as use-cases. Fill out the following template for each use-case.</w:t>
+      </w:r>
+      <w:r>
+        <w:t xml:space="preserve"> </w:t>
+      </w:r>
+      <w:r>
+        <w:t>Don’t really say “Use-Case 1.” State the use-case name in just a few words e.g. “Withdraw Cash from ATM”. A use-case may have multiple alternate courses of action.&gt;</w:t>
       </w:r>
     </w:p>
     <w:p>
@@ -4100,46 +5234,6 @@
         <w:pStyle w:val="template"/>
         <w:jc w:val="both"/>
       </w:pPr>
-      <w:r>
-        <w:t>How u</w:t>
-      </w:r>
-      <w:r>
-        <w:t xml:space="preserve">nderlying software in the product </w:t>
-      </w:r>
-      <w:r>
-        <w:t>will</w:t>
-      </w:r>
-      <w:r>
-        <w:t xml:space="preserve"> control all aspects of </w:t>
-      </w:r>
-      <w:r>
-        <w:t>the</w:t>
-      </w:r>
-      <w:r>
-        <w:t xml:space="preserve"> project.</w:t>
-      </w:r>
-      <w:r>
-        <w:t xml:space="preserve"> </w:t>
-      </w:r>
-      <w:r>
-        <w:t>Software requirements for the product</w:t>
-      </w:r>
-      <w:r>
-        <w:t>&gt;</w:t>
-      </w:r>
-    </w:p>
-    <w:p>
-      <w:pPr>
-        <w:pStyle w:val="Heading2"/>
-        <w:jc w:val="both"/>
-      </w:pPr>
-      <w:bookmarkStart w:id="29" w:name="_Toc439994676"/>
-      <w:bookmarkStart w:id="30" w:name="_Toc79436844"/>
-      <w:r>
-        <w:t>User Classes and Characteristics</w:t>
-      </w:r>
-      <w:bookmarkEnd w:id="29"/>
-      <w:bookmarkEnd w:id="30"/>
     </w:p>
     <w:p>
       <w:pPr>
@@ -4147,189 +5241,23 @@
         <w:jc w:val="both"/>
       </w:pPr>
       <w:r>
-        <w:t>&lt;Identify the various user classes that you anticipate will use this product. User classes may be differentiated based on frequency of use, subset of product functions used, technical expertise, security or privilege levels, educational level, or experience. Describe the pertinent characteristics of each user class. Certain requirements may pertain only to certain user classes. Distinguish the favored user classes from those who are less important to satisfy.&gt;</w:t>
+        <w:t>&lt;Provide a Use Case Diagram before describing the use cases.&gt;</w:t>
       </w:r>
     </w:p>
     <w:p>
       <w:pPr>
         <w:pStyle w:val="Heading2"/>
-        <w:jc w:val="both"/>
-      </w:pPr>
-      <w:bookmarkStart w:id="31" w:name="_Toc439994677"/>
-      <w:bookmarkStart w:id="32" w:name="_Toc79436845"/>
-      <w:r>
-        <w:t>Operating Environment</w:t>
-      </w:r>
-      <w:bookmarkEnd w:id="31"/>
-      <w:bookmarkEnd w:id="32"/>
-    </w:p>
-    <w:p>
-      <w:pPr>
-        <w:pStyle w:val="template"/>
-        <w:jc w:val="both"/>
-      </w:pPr>
-      <w:r>
-        <w:t>&lt;Describe the environment in which the software will operate, including the hardware platform, operating system and versions, and any other software components or applications with which it must peacefully coexist.&gt;</w:t>
-      </w:r>
-    </w:p>
-    <w:p>
-      <w:pPr>
-        <w:pStyle w:val="Heading2"/>
-        <w:jc w:val="both"/>
-      </w:pPr>
-      <w:bookmarkStart w:id="33" w:name="_Toc439994678"/>
-      <w:bookmarkStart w:id="34" w:name="_Toc79436846"/>
-      <w:r>
-        <w:t>Design and Implementation Constraints</w:t>
-      </w:r>
-      <w:bookmarkEnd w:id="33"/>
-      <w:bookmarkEnd w:id="34"/>
-    </w:p>
-    <w:p>
-      <w:pPr>
-        <w:pStyle w:val="template"/>
-        <w:jc w:val="both"/>
-      </w:pPr>
-      <w:r>
-        <w:t>&lt;Describe any items or issues that will limit the options available to the developers. These might include: corporate or regulatory policies; hardware limitations (timing requirements, memory requirements); interfaces to other applications; specific technologies, tools, and databases to be used; parallel operations; language requirements; communications protocols; security considerations; design conventions or programming standards (for example, if the customer’s organization will be responsible for maintaining the delivered software).&gt;</w:t>
-      </w:r>
-    </w:p>
-    <w:p>
-      <w:pPr>
-        <w:pStyle w:val="template"/>
-        <w:jc w:val="both"/>
-      </w:pPr>
-    </w:p>
-    <w:p>
-      <w:pPr>
-        <w:pStyle w:val="Heading2"/>
-        <w:jc w:val="both"/>
-      </w:pPr>
-      <w:bookmarkStart w:id="35" w:name="_Toc79436847"/>
-      <w:r>
-        <w:t>User Documentations</w:t>
-      </w:r>
-      <w:bookmarkEnd w:id="35"/>
-    </w:p>
-    <w:p>
-      <w:pPr>
-        <w:pStyle w:val="template"/>
-        <w:jc w:val="both"/>
-      </w:pPr>
-      <w:r>
-        <w:t>&lt;</w:t>
-      </w:r>
-      <w:r>
-        <w:t xml:space="preserve">&lt;List the user documentation components (such as user manuals, on-line help, and tutorials) that will be delivered along with the software. Identify any known user documentation delivery formats or standards. </w:t>
-      </w:r>
-      <w:r>
-        <w:t>&gt;</w:t>
-      </w:r>
-    </w:p>
-    <w:p>
-      <w:pPr>
-        <w:pStyle w:val="Heading2"/>
-        <w:jc w:val="both"/>
-      </w:pPr>
-      <w:bookmarkStart w:id="36" w:name="_Toc439994680"/>
-      <w:bookmarkStart w:id="37" w:name="_Toc79436848"/>
-      <w:r>
-        <w:lastRenderedPageBreak/>
-        <w:t>Assumptions and Dependencies</w:t>
-      </w:r>
-      <w:bookmarkEnd w:id="36"/>
-      <w:bookmarkEnd w:id="37"/>
-    </w:p>
-    <w:p>
-      <w:pPr>
-        <w:pStyle w:val="template"/>
-        <w:jc w:val="both"/>
-      </w:pPr>
-      <w:r>
-        <w:t>&lt;List any assumed factors (as opposed to known facts) that could affect the requirements stated in the SRS. These could include third-party or commercial components that you plan to use, issues around the development or operating environment, or constraints. The project could be affected if these assumptions are incorrect, are not shared, or change. Also identify any dependencies the project has on external factors, such as software components that you intend to reuse from another project, unless they are already documented elsewhere (for example, in the vision and scope document or the project plan).&gt;</w:t>
-      </w:r>
-    </w:p>
-    <w:p>
-      <w:pPr>
-        <w:pStyle w:val="Heading1"/>
-        <w:jc w:val="both"/>
-      </w:pPr>
-      <w:bookmarkStart w:id="38" w:name="_Toc439994682"/>
-      <w:r>
-        <w:br w:type="page"/>
-      </w:r>
-      <w:bookmarkStart w:id="39" w:name="_Toc79436849"/>
-      <w:r>
-        <w:lastRenderedPageBreak/>
-        <w:t>Product</w:t>
-      </w:r>
-      <w:r>
-        <w:t xml:space="preserve"> Features</w:t>
-      </w:r>
-      <w:r>
-        <w:t xml:space="preserve"> / Functional Requirements</w:t>
+      </w:pPr>
+      <w:bookmarkStart w:id="39" w:name="_Toc439994688"/>
+      <w:bookmarkStart w:id="40" w:name="_Toc79436850"/>
+      <w:r>
+        <w:t xml:space="preserve">Name of </w:t>
+      </w:r>
+      <w:r>
+        <w:t>Use-Case 1</w:t>
       </w:r>
       <w:bookmarkEnd w:id="39"/>
-    </w:p>
-    <w:p>
-      <w:pPr>
-        <w:pStyle w:val="template"/>
-        <w:jc w:val="both"/>
-      </w:pPr>
-      <w:r>
-        <w:t>&lt;</w:t>
-      </w:r>
-      <w:r>
-        <w:rPr>
-          <w:i w:val="0"/>
-        </w:rPr>
-        <w:t xml:space="preserve"> </w:t>
-      </w:r>
-      <w:r>
-        <w:rPr>
-          <w:i w:val="0"/>
-        </w:rPr>
-        <w:t xml:space="preserve">This section of the document would list key features </w:t>
-      </w:r>
-      <w:r>
-        <w:t>expressed as use-cases. Fill out the following template for each use-case.</w:t>
-      </w:r>
-      <w:r>
-        <w:t xml:space="preserve"> </w:t>
-      </w:r>
-      <w:r>
-        <w:t>Don’t really say “Use-Case 1.” State the use-case name in just a few words e.g. “Withdraw Cash from ATM”. A use-case may have multiple alternate courses of action.&gt;</w:t>
-      </w:r>
-    </w:p>
-    <w:p>
-      <w:pPr>
-        <w:pStyle w:val="template"/>
-        <w:jc w:val="both"/>
-      </w:pPr>
-    </w:p>
-    <w:p>
-      <w:pPr>
-        <w:pStyle w:val="template"/>
-        <w:jc w:val="both"/>
-      </w:pPr>
-      <w:r>
-        <w:t>&lt;Provide a Use Case Diagram before describing the use cases.&gt;</w:t>
-      </w:r>
-    </w:p>
-    <w:p>
-      <w:pPr>
-        <w:pStyle w:val="Heading2"/>
-      </w:pPr>
-      <w:bookmarkStart w:id="40" w:name="_Toc439994688"/>
-      <w:bookmarkStart w:id="41" w:name="_Toc79436850"/>
-      <w:r>
-        <w:t xml:space="preserve">Name of </w:t>
-      </w:r>
-      <w:r>
-        <w:t>Use-Case 1</w:t>
-      </w:r>
       <w:bookmarkEnd w:id="40"/>
-      <w:bookmarkEnd w:id="41"/>
     </w:p>
     <w:tbl>
       <w:tblPr>
@@ -5542,16 +6470,16 @@
         <w:pStyle w:val="Heading2"/>
         <w:jc w:val="both"/>
       </w:pPr>
-      <w:bookmarkStart w:id="42" w:name="_Toc439994689"/>
-      <w:bookmarkStart w:id="43" w:name="_Toc79436851"/>
+      <w:bookmarkStart w:id="41" w:name="_Toc439994689"/>
+      <w:bookmarkStart w:id="42" w:name="_Toc79436851"/>
       <w:r>
         <w:t xml:space="preserve">Name of </w:t>
       </w:r>
       <w:r>
         <w:t>Use-Case 2 (and so on)</w:t>
       </w:r>
+      <w:bookmarkEnd w:id="41"/>
       <w:bookmarkEnd w:id="42"/>
-      <w:bookmarkEnd w:id="43"/>
     </w:p>
     <w:p>
       <w:pPr>
@@ -5579,11 +6507,11 @@
         <w:pStyle w:val="Heading2"/>
         <w:jc w:val="both"/>
       </w:pPr>
-      <w:bookmarkStart w:id="44" w:name="_Toc79436852"/>
+      <w:bookmarkStart w:id="43" w:name="_Toc79436852"/>
       <w:r>
         <w:t>Requirement 3 (and so on)</w:t>
       </w:r>
-      <w:bookmarkEnd w:id="44"/>
+      <w:bookmarkEnd w:id="43"/>
     </w:p>
     <w:p>
       <w:pPr>
@@ -5625,12 +6553,12 @@
         <w:pStyle w:val="Heading2"/>
         <w:jc w:val="both"/>
       </w:pPr>
-      <w:bookmarkStart w:id="45" w:name="_Toc79436853"/>
+      <w:bookmarkStart w:id="44" w:name="_Toc79436853"/>
       <w:r>
         <w:lastRenderedPageBreak/>
         <w:t>Analysis and Modeling of Requirements</w:t>
       </w:r>
-      <w:bookmarkEnd w:id="45"/>
+      <w:bookmarkEnd w:id="44"/>
       <w:r>
         <w:t xml:space="preserve"> </w:t>
       </w:r>
@@ -5717,25 +6645,25 @@
         <w:pStyle w:val="Heading1"/>
         <w:jc w:val="both"/>
       </w:pPr>
+      <w:bookmarkStart w:id="45" w:name="_Toc79436854"/>
       <w:bookmarkStart w:id="46" w:name="_Toc298405868"/>
       <w:bookmarkStart w:id="47" w:name="_Toc439994690"/>
-      <w:bookmarkStart w:id="48" w:name="_Toc79436854"/>
-      <w:bookmarkEnd w:id="38"/>
+      <w:bookmarkEnd w:id="37"/>
       <w:r>
         <w:t>External Interface Requirements</w:t>
       </w:r>
-      <w:bookmarkEnd w:id="48"/>
+      <w:bookmarkEnd w:id="45"/>
     </w:p>
     <w:p>
       <w:pPr>
         <w:pStyle w:val="Heading2"/>
         <w:jc w:val="both"/>
       </w:pPr>
-      <w:bookmarkStart w:id="49" w:name="_Toc79436855"/>
+      <w:bookmarkStart w:id="48" w:name="_Toc79436855"/>
       <w:r>
         <w:t>User Interfaces</w:t>
       </w:r>
-      <w:bookmarkEnd w:id="49"/>
+      <w:bookmarkEnd w:id="48"/>
     </w:p>
     <w:p>
       <w:pPr>
@@ -5751,7 +6679,7 @@
         <w:pStyle w:val="Heading2"/>
         <w:jc w:val="both"/>
       </w:pPr>
-      <w:bookmarkStart w:id="50" w:name="_Toc79436856"/>
+      <w:bookmarkStart w:id="49" w:name="_Toc79436856"/>
       <w:r>
         <w:t>Hardware</w:t>
       </w:r>
@@ -5761,7 +6689,7 @@
       <w:r>
         <w:t>Interfaces</w:t>
       </w:r>
-      <w:bookmarkEnd w:id="50"/>
+      <w:bookmarkEnd w:id="49"/>
     </w:p>
     <w:p>
       <w:pPr>
@@ -5782,11 +6710,11 @@
         <w:pStyle w:val="Heading2"/>
         <w:jc w:val="both"/>
       </w:pPr>
-      <w:bookmarkStart w:id="51" w:name="_Toc79436857"/>
+      <w:bookmarkStart w:id="50" w:name="_Toc79436857"/>
       <w:r>
         <w:t>Software Interfaces</w:t>
       </w:r>
-      <w:bookmarkEnd w:id="51"/>
+      <w:bookmarkEnd w:id="50"/>
     </w:p>
     <w:p>
       <w:pPr>
@@ -5807,11 +6735,11 @@
         <w:pStyle w:val="Heading2"/>
         <w:jc w:val="both"/>
       </w:pPr>
-      <w:bookmarkStart w:id="52" w:name="_Toc79436858"/>
+      <w:bookmarkStart w:id="51" w:name="_Toc79436858"/>
       <w:r>
         <w:t>Communication Interfaces</w:t>
       </w:r>
-      <w:bookmarkEnd w:id="52"/>
+      <w:bookmarkEnd w:id="51"/>
     </w:p>
     <w:p>
       <w:pPr>
@@ -5832,7 +6760,7 @@
         <w:pStyle w:val="Heading1"/>
         <w:jc w:val="both"/>
       </w:pPr>
-      <w:bookmarkStart w:id="53" w:name="_Toc79436859"/>
+      <w:bookmarkStart w:id="52" w:name="_Toc79436859"/>
       <w:r>
         <w:lastRenderedPageBreak/>
         <w:t xml:space="preserve">Other </w:t>
@@ -5841,21 +6769,21 @@
         <w:t>Nonfunctional Requirements</w:t>
       </w:r>
       <w:bookmarkEnd w:id="46"/>
-      <w:bookmarkEnd w:id="53"/>
+      <w:bookmarkEnd w:id="52"/>
     </w:p>
     <w:p>
       <w:pPr>
         <w:pStyle w:val="Heading2"/>
         <w:jc w:val="both"/>
       </w:pPr>
-      <w:bookmarkStart w:id="54" w:name="_Toc298405869"/>
-      <w:bookmarkStart w:id="55" w:name="_Toc79436860"/>
+      <w:bookmarkStart w:id="53" w:name="_Toc298405869"/>
+      <w:bookmarkStart w:id="54" w:name="_Toc79436860"/>
       <w:r>
         <w:t>Performance Requirements</w:t>
       </w:r>
       <w:bookmarkEnd w:id="47"/>
+      <w:bookmarkEnd w:id="53"/>
       <w:bookmarkEnd w:id="54"/>
-      <w:bookmarkEnd w:id="55"/>
     </w:p>
     <w:p>
       <w:pPr>
@@ -5871,13 +6799,13 @@
         <w:pStyle w:val="Heading2"/>
         <w:jc w:val="both"/>
       </w:pPr>
-      <w:bookmarkStart w:id="56" w:name="_Toc439994691"/>
-      <w:bookmarkStart w:id="57" w:name="_Toc79436861"/>
+      <w:bookmarkStart w:id="55" w:name="_Toc439994691"/>
+      <w:bookmarkStart w:id="56" w:name="_Toc79436861"/>
       <w:r>
         <w:t>Safety Requirements</w:t>
       </w:r>
+      <w:bookmarkEnd w:id="55"/>
       <w:bookmarkEnd w:id="56"/>
-      <w:bookmarkEnd w:id="57"/>
     </w:p>
     <w:p>
       <w:pPr>
@@ -5893,13 +6821,13 @@
         <w:pStyle w:val="Heading2"/>
         <w:jc w:val="both"/>
       </w:pPr>
-      <w:bookmarkStart w:id="58" w:name="_Toc439994692"/>
-      <w:bookmarkStart w:id="59" w:name="_Toc79436862"/>
+      <w:bookmarkStart w:id="57" w:name="_Toc439994692"/>
+      <w:bookmarkStart w:id="58" w:name="_Toc79436862"/>
       <w:r>
         <w:t>Security Requirements</w:t>
       </w:r>
+      <w:bookmarkEnd w:id="57"/>
       <w:bookmarkEnd w:id="58"/>
-      <w:bookmarkEnd w:id="59"/>
     </w:p>
     <w:p>
       <w:pPr>
@@ -5915,16 +6843,16 @@
         <w:pStyle w:val="Heading2"/>
         <w:jc w:val="both"/>
       </w:pPr>
-      <w:bookmarkStart w:id="60" w:name="_Toc439994693"/>
-      <w:bookmarkStart w:id="61" w:name="_Toc79436863"/>
+      <w:bookmarkStart w:id="59" w:name="_Toc439994693"/>
+      <w:bookmarkStart w:id="60" w:name="_Toc79436863"/>
       <w:r>
         <w:t xml:space="preserve">Additional </w:t>
       </w:r>
       <w:r>
         <w:t>Software Quality Attributes</w:t>
       </w:r>
+      <w:bookmarkEnd w:id="59"/>
       <w:bookmarkEnd w:id="60"/>
-      <w:bookmarkEnd w:id="61"/>
     </w:p>
     <w:p>
       <w:pPr>
@@ -5940,15 +6868,15 @@
         <w:pStyle w:val="Heading1"/>
         <w:jc w:val="both"/>
       </w:pPr>
-      <w:bookmarkStart w:id="62" w:name="_Toc439994695"/>
-      <w:bookmarkStart w:id="63" w:name="_Toc298405873"/>
-      <w:bookmarkStart w:id="64" w:name="_Toc79436864"/>
+      <w:bookmarkStart w:id="61" w:name="_Toc439994695"/>
+      <w:bookmarkStart w:id="62" w:name="_Toc298405873"/>
+      <w:bookmarkStart w:id="63" w:name="_Toc79436864"/>
       <w:r>
         <w:t>Other Requirements</w:t>
       </w:r>
+      <w:bookmarkEnd w:id="61"/>
       <w:bookmarkEnd w:id="62"/>
       <w:bookmarkEnd w:id="63"/>
-      <w:bookmarkEnd w:id="64"/>
     </w:p>
     <w:p>
       <w:pPr>
@@ -5964,14 +6892,14 @@
         <w:pStyle w:val="Heading1"/>
         <w:jc w:val="both"/>
       </w:pPr>
-      <w:bookmarkStart w:id="65" w:name="_Toc404358655"/>
+      <w:bookmarkStart w:id="64" w:name="_Toc404358655"/>
+      <w:bookmarkStart w:id="65" w:name="_Toc79436865"/>
       <w:bookmarkStart w:id="66" w:name="_Toc439994696"/>
-      <w:bookmarkStart w:id="67" w:name="_Toc79436865"/>
       <w:r>
         <w:t>Revised Project Plan</w:t>
       </w:r>
+      <w:bookmarkEnd w:id="64"/>
       <w:bookmarkEnd w:id="65"/>
-      <w:bookmarkEnd w:id="67"/>
     </w:p>
     <w:p>
       <w:pPr>
@@ -5999,13 +6927,13 @@
         <w:pStyle w:val="Heading1"/>
         <w:jc w:val="both"/>
       </w:pPr>
-      <w:bookmarkStart w:id="68" w:name="_Toc439994672"/>
-      <w:bookmarkStart w:id="69" w:name="_Toc79436866"/>
+      <w:bookmarkStart w:id="67" w:name="_Toc439994672"/>
+      <w:bookmarkStart w:id="68" w:name="_Toc79436866"/>
       <w:r>
         <w:t>References</w:t>
       </w:r>
+      <w:bookmarkEnd w:id="67"/>
       <w:bookmarkEnd w:id="68"/>
-      <w:bookmarkEnd w:id="69"/>
     </w:p>
     <w:p>
       <w:pPr>
@@ -6015,8 +6943,8 @@
           <w:sz w:val="22"/>
         </w:rPr>
       </w:pPr>
-      <w:bookmarkStart w:id="70" w:name="_Toc444350131"/>
-      <w:bookmarkStart w:id="71" w:name="_Toc457685152"/>
+      <w:bookmarkStart w:id="69" w:name="_Toc444350131"/>
+      <w:bookmarkStart w:id="70" w:name="_Toc457685152"/>
       <w:r>
         <w:rPr>
           <w:rFonts w:ascii="Arial" w:hAnsi="Arial"/>
@@ -6025,8 +6953,8 @@
         </w:rPr>
         <w:t>&lt;List all books, conference papers, journal articles, websites, etc. used in preparing the content of this SRS. Provide enough information so that the reader could access a copy of each reference, including title, author, volume/edition number, page number(s), and publication year. Mention complete URLs for websites.&gt;</w:t>
       </w:r>
+      <w:bookmarkEnd w:id="69"/>
       <w:bookmarkEnd w:id="70"/>
-      <w:bookmarkEnd w:id="71"/>
     </w:p>
     <w:p>
       <w:pPr>
@@ -6041,15 +6969,15 @@
       <w:r>
         <w:br w:type="page"/>
       </w:r>
-      <w:bookmarkStart w:id="72" w:name="_Toc298405874"/>
-      <w:bookmarkStart w:id="73" w:name="_Toc79436867"/>
+      <w:bookmarkStart w:id="71" w:name="_Toc298405874"/>
+      <w:bookmarkStart w:id="72" w:name="_Toc79436867"/>
       <w:r>
         <w:lastRenderedPageBreak/>
         <w:t>Appendix A: Glossary</w:t>
       </w:r>
       <w:bookmarkEnd w:id="66"/>
+      <w:bookmarkEnd w:id="71"/>
       <w:bookmarkEnd w:id="72"/>
-      <w:bookmarkEnd w:id="73"/>
     </w:p>
     <w:p>
       <w:pPr>
@@ -6064,18 +6992,18 @@
       <w:pPr>
         <w:pStyle w:val="TOCEntry"/>
       </w:pPr>
-      <w:bookmarkStart w:id="74" w:name="_Toc439994697"/>
+      <w:bookmarkStart w:id="73" w:name="_Toc439994697"/>
       <w:r>
         <w:br w:type="page"/>
       </w:r>
-      <w:bookmarkStart w:id="75" w:name="_Toc298405879"/>
-      <w:bookmarkEnd w:id="74"/>
+      <w:bookmarkStart w:id="74" w:name="_Toc298405879"/>
+      <w:bookmarkEnd w:id="73"/>
     </w:p>
     <w:p>
       <w:pPr>
         <w:pStyle w:val="TOCEntry"/>
       </w:pPr>
-      <w:bookmarkStart w:id="76" w:name="_Toc79436868"/>
+      <w:bookmarkStart w:id="75" w:name="_Toc79436868"/>
       <w:r>
         <w:lastRenderedPageBreak/>
         <w:t xml:space="preserve">Appendix </w:t>
@@ -6086,8 +7014,8 @@
       <w:r>
         <w:t>: IV &amp; V Report</w:t>
       </w:r>
+      <w:bookmarkEnd w:id="74"/>
       <w:bookmarkEnd w:id="75"/>
-      <w:bookmarkEnd w:id="76"/>
     </w:p>
     <w:p>
       <w:pPr>
@@ -7016,7 +7944,7 @@
 </file>
 
 <file path=word/endnotes.xml><?xml version="1.0" encoding="utf-8"?>
-<w:endnotes xmlns:wpc="http://schemas.microsoft.com/office/word/2010/wordprocessingCanvas" xmlns:mc="http://schemas.openxmlformats.org/markup-compatibility/2006" xmlns:o="urn:schemas-microsoft-com:office:office" xmlns:r="http://schemas.openxmlformats.org/officeDocument/2006/relationships" xmlns:m="http://schemas.openxmlformats.org/officeDocument/2006/math" xmlns:v="urn:schemas-microsoft-com:vml" xmlns:wp14="http://schemas.microsoft.com/office/word/2010/wordprocessingDrawing" xmlns:wp="http://schemas.openxmlformats.org/drawingml/2006/wordprocessingDrawing" xmlns:w10="urn:schemas-microsoft-com:office:word" xmlns:w="http://schemas.openxmlformats.org/wordprocessingml/2006/main" xmlns:w14="http://schemas.microsoft.com/office/word/2010/wordml" xmlns:w15="http://schemas.microsoft.com/office/word/2012/wordml" xmlns:wpg="http://schemas.microsoft.com/office/word/2010/wordprocessingGroup" xmlns:wpi="http://schemas.microsoft.com/office/word/2010/wordprocessingInk" xmlns:wne="http://schemas.microsoft.com/office/word/2006/wordml" xmlns:wps="http://schemas.microsoft.com/office/word/2010/wordprocessingShape" mc:Ignorable="w14 w15 wp14">
+<w:endnotes xmlns:wpc="http://schemas.microsoft.com/office/word/2010/wordprocessingCanvas" xmlns:cx="http://schemas.microsoft.com/office/drawing/2014/chartex" xmlns:cx1="http://schemas.microsoft.com/office/drawing/2015/9/8/chartex" xmlns:cx2="http://schemas.microsoft.com/office/drawing/2015/10/21/chartex" xmlns:cx3="http://schemas.microsoft.com/office/drawing/2016/5/9/chartex" xmlns:cx4="http://schemas.microsoft.com/office/drawing/2016/5/10/chartex" xmlns:cx5="http://schemas.microsoft.com/office/drawing/2016/5/11/chartex" xmlns:cx6="http://schemas.microsoft.com/office/drawing/2016/5/12/chartex" xmlns:cx7="http://schemas.microsoft.com/office/drawing/2016/5/13/chartex" xmlns:cx8="http://schemas.microsoft.com/office/drawing/2016/5/14/chartex" xmlns:mc="http://schemas.openxmlformats.org/markup-compatibility/2006" xmlns:aink="http://schemas.microsoft.com/office/drawing/2016/ink" xmlns:am3d="http://schemas.microsoft.com/office/drawing/2017/model3d" xmlns:o="urn:schemas-microsoft-com:office:office" xmlns:oel="http://schemas.microsoft.com/office/2019/extlst" xmlns:r="http://schemas.openxmlformats.org/officeDocument/2006/relationships" xmlns:m="http://schemas.openxmlformats.org/officeDocument/2006/math" xmlns:v="urn:schemas-microsoft-com:vml" xmlns:wp14="http://schemas.microsoft.com/office/word/2010/wordprocessingDrawing" xmlns:wp="http://schemas.openxmlformats.org/drawingml/2006/wordprocessingDrawing" xmlns:w10="urn:schemas-microsoft-com:office:word" xmlns:w="http://schemas.openxmlformats.org/wordprocessingml/2006/main" xmlns:w14="http://schemas.microsoft.com/office/word/2010/wordml" xmlns:w15="http://schemas.microsoft.com/office/word/2012/wordml" xmlns:w16cex="http://schemas.microsoft.com/office/word/2018/wordml/cex" xmlns:w16cid="http://schemas.microsoft.com/office/word/2016/wordml/cid" xmlns:w16="http://schemas.microsoft.com/office/word/2018/wordml" xmlns:w16sdtdh="http://schemas.microsoft.com/office/word/2020/wordml/sdtdatahash" xmlns:w16se="http://schemas.microsoft.com/office/word/2015/wordml/symex" xmlns:wpg="http://schemas.microsoft.com/office/word/2010/wordprocessingGroup" xmlns:wpi="http://schemas.microsoft.com/office/word/2010/wordprocessingInk" xmlns:wne="http://schemas.microsoft.com/office/word/2006/wordml" xmlns:wps="http://schemas.microsoft.com/office/word/2010/wordprocessingShape" mc:Ignorable="w14 w15 w16se w16cid w16 w16cex w16sdtdh wp14">
   <w:endnote w:type="separator" w:id="-1">
     <w:p>
       <w:pPr>
@@ -7041,7 +7969,7 @@
 </file>
 
 <file path=word/footer1.xml><?xml version="1.0" encoding="utf-8"?>
-<w:ftr xmlns:wpc="http://schemas.microsoft.com/office/word/2010/wordprocessingCanvas" xmlns:mc="http://schemas.openxmlformats.org/markup-compatibility/2006" xmlns:o="urn:schemas-microsoft-com:office:office" xmlns:r="http://schemas.openxmlformats.org/officeDocument/2006/relationships" xmlns:m="http://schemas.openxmlformats.org/officeDocument/2006/math" xmlns:v="urn:schemas-microsoft-com:vml" xmlns:wp14="http://schemas.microsoft.com/office/word/2010/wordprocessingDrawing" xmlns:wp="http://schemas.openxmlformats.org/drawingml/2006/wordprocessingDrawing" xmlns:w10="urn:schemas-microsoft-com:office:word" xmlns:w="http://schemas.openxmlformats.org/wordprocessingml/2006/main" xmlns:w14="http://schemas.microsoft.com/office/word/2010/wordml" xmlns:w15="http://schemas.microsoft.com/office/word/2012/wordml" xmlns:wpg="http://schemas.microsoft.com/office/word/2010/wordprocessingGroup" xmlns:wpi="http://schemas.microsoft.com/office/word/2010/wordprocessingInk" xmlns:wne="http://schemas.microsoft.com/office/word/2006/wordml" xmlns:wps="http://schemas.microsoft.com/office/word/2010/wordprocessingShape" mc:Ignorable="w14 w15 wp14">
+<w:ftr xmlns:wpc="http://schemas.microsoft.com/office/word/2010/wordprocessingCanvas" xmlns:cx="http://schemas.microsoft.com/office/drawing/2014/chartex" xmlns:cx1="http://schemas.microsoft.com/office/drawing/2015/9/8/chartex" xmlns:cx2="http://schemas.microsoft.com/office/drawing/2015/10/21/chartex" xmlns:cx3="http://schemas.microsoft.com/office/drawing/2016/5/9/chartex" xmlns:cx4="http://schemas.microsoft.com/office/drawing/2016/5/10/chartex" xmlns:cx5="http://schemas.microsoft.com/office/drawing/2016/5/11/chartex" xmlns:cx6="http://schemas.microsoft.com/office/drawing/2016/5/12/chartex" xmlns:cx7="http://schemas.microsoft.com/office/drawing/2016/5/13/chartex" xmlns:cx8="http://schemas.microsoft.com/office/drawing/2016/5/14/chartex" xmlns:mc="http://schemas.openxmlformats.org/markup-compatibility/2006" xmlns:aink="http://schemas.microsoft.com/office/drawing/2016/ink" xmlns:am3d="http://schemas.microsoft.com/office/drawing/2017/model3d" xmlns:o="urn:schemas-microsoft-com:office:office" xmlns:oel="http://schemas.microsoft.com/office/2019/extlst" xmlns:r="http://schemas.openxmlformats.org/officeDocument/2006/relationships" xmlns:m="http://schemas.openxmlformats.org/officeDocument/2006/math" xmlns:v="urn:schemas-microsoft-com:vml" xmlns:wp14="http://schemas.microsoft.com/office/word/2010/wordprocessingDrawing" xmlns:wp="http://schemas.openxmlformats.org/drawingml/2006/wordprocessingDrawing" xmlns:w10="urn:schemas-microsoft-com:office:word" xmlns:w="http://schemas.openxmlformats.org/wordprocessingml/2006/main" xmlns:w14="http://schemas.microsoft.com/office/word/2010/wordml" xmlns:w15="http://schemas.microsoft.com/office/word/2012/wordml" xmlns:w16cex="http://schemas.microsoft.com/office/word/2018/wordml/cex" xmlns:w16cid="http://schemas.microsoft.com/office/word/2016/wordml/cid" xmlns:w16="http://schemas.microsoft.com/office/word/2018/wordml" xmlns:w16sdtdh="http://schemas.microsoft.com/office/word/2020/wordml/sdtdatahash" xmlns:w16se="http://schemas.microsoft.com/office/word/2015/wordml/symex" xmlns:wpg="http://schemas.microsoft.com/office/word/2010/wordprocessingGroup" xmlns:wpi="http://schemas.microsoft.com/office/word/2010/wordprocessingInk" xmlns:wne="http://schemas.microsoft.com/office/word/2006/wordml" xmlns:wps="http://schemas.microsoft.com/office/word/2010/wordprocessingShape" mc:Ignorable="w14 w15 w16se w16cid w16 w16cex w16sdtdh wp14">
   <w:p>
     <w:pPr>
       <w:pStyle w:val="Footer"/>
@@ -7106,7 +8034,7 @@
 </file>
 
 <file path=word/footnotes.xml><?xml version="1.0" encoding="utf-8"?>
-<w:footnotes xmlns:wpc="http://schemas.microsoft.com/office/word/2010/wordprocessingCanvas" xmlns:mc="http://schemas.openxmlformats.org/markup-compatibility/2006" xmlns:o="urn:schemas-microsoft-com:office:office" xmlns:r="http://schemas.openxmlformats.org/officeDocument/2006/relationships" xmlns:m="http://schemas.openxmlformats.org/officeDocument/2006/math" xmlns:v="urn:schemas-microsoft-com:vml" xmlns:wp14="http://schemas.microsoft.com/office/word/2010/wordprocessingDrawing" xmlns:wp="http://schemas.openxmlformats.org/drawingml/2006/wordprocessingDrawing" xmlns:w10="urn:schemas-microsoft-com:office:word" xmlns:w="http://schemas.openxmlformats.org/wordprocessingml/2006/main" xmlns:w14="http://schemas.microsoft.com/office/word/2010/wordml" xmlns:w15="http://schemas.microsoft.com/office/word/2012/wordml" xmlns:wpg="http://schemas.microsoft.com/office/word/2010/wordprocessingGroup" xmlns:wpi="http://schemas.microsoft.com/office/word/2010/wordprocessingInk" xmlns:wne="http://schemas.microsoft.com/office/word/2006/wordml" xmlns:wps="http://schemas.microsoft.com/office/word/2010/wordprocessingShape" mc:Ignorable="w14 w15 wp14">
+<w:footnotes xmlns:wpc="http://schemas.microsoft.com/office/word/2010/wordprocessingCanvas" xmlns:cx="http://schemas.microsoft.com/office/drawing/2014/chartex" xmlns:cx1="http://schemas.microsoft.com/office/drawing/2015/9/8/chartex" xmlns:cx2="http://schemas.microsoft.com/office/drawing/2015/10/21/chartex" xmlns:cx3="http://schemas.microsoft.com/office/drawing/2016/5/9/chartex" xmlns:cx4="http://schemas.microsoft.com/office/drawing/2016/5/10/chartex" xmlns:cx5="http://schemas.microsoft.com/office/drawing/2016/5/11/chartex" xmlns:cx6="http://schemas.microsoft.com/office/drawing/2016/5/12/chartex" xmlns:cx7="http://schemas.microsoft.com/office/drawing/2016/5/13/chartex" xmlns:cx8="http://schemas.microsoft.com/office/drawing/2016/5/14/chartex" xmlns:mc="http://schemas.openxmlformats.org/markup-compatibility/2006" xmlns:aink="http://schemas.microsoft.com/office/drawing/2016/ink" xmlns:am3d="http://schemas.microsoft.com/office/drawing/2017/model3d" xmlns:o="urn:schemas-microsoft-com:office:office" xmlns:oel="http://schemas.microsoft.com/office/2019/extlst" xmlns:r="http://schemas.openxmlformats.org/officeDocument/2006/relationships" xmlns:m="http://schemas.openxmlformats.org/officeDocument/2006/math" xmlns:v="urn:schemas-microsoft-com:vml" xmlns:wp14="http://schemas.microsoft.com/office/word/2010/wordprocessingDrawing" xmlns:wp="http://schemas.openxmlformats.org/drawingml/2006/wordprocessingDrawing" xmlns:w10="urn:schemas-microsoft-com:office:word" xmlns:w="http://schemas.openxmlformats.org/wordprocessingml/2006/main" xmlns:w14="http://schemas.microsoft.com/office/word/2010/wordml" xmlns:w15="http://schemas.microsoft.com/office/word/2012/wordml" xmlns:w16cex="http://schemas.microsoft.com/office/word/2018/wordml/cex" xmlns:w16cid="http://schemas.microsoft.com/office/word/2016/wordml/cid" xmlns:w16="http://schemas.microsoft.com/office/word/2018/wordml" xmlns:w16sdtdh="http://schemas.microsoft.com/office/word/2020/wordml/sdtdatahash" xmlns:w16se="http://schemas.microsoft.com/office/word/2015/wordml/symex" xmlns:wpg="http://schemas.microsoft.com/office/word/2010/wordprocessingGroup" xmlns:wpi="http://schemas.microsoft.com/office/word/2010/wordprocessingInk" xmlns:wne="http://schemas.microsoft.com/office/word/2006/wordml" xmlns:wps="http://schemas.microsoft.com/office/word/2010/wordprocessingShape" mc:Ignorable="w14 w15 w16se w16cid w16 w16cex w16sdtdh wp14">
   <w:footnote w:type="separator" w:id="-1">
     <w:p>
       <w:pPr>
@@ -7131,7 +8059,7 @@
 </file>
 
 <file path=word/header1.xml><?xml version="1.0" encoding="utf-8"?>
-<w:hdr xmlns:wpc="http://schemas.microsoft.com/office/word/2010/wordprocessingCanvas" xmlns:mc="http://schemas.openxmlformats.org/markup-compatibility/2006" xmlns:o="urn:schemas-microsoft-com:office:office" xmlns:r="http://schemas.openxmlformats.org/officeDocument/2006/relationships" xmlns:m="http://schemas.openxmlformats.org/officeDocument/2006/math" xmlns:v="urn:schemas-microsoft-com:vml" xmlns:wp14="http://schemas.microsoft.com/office/word/2010/wordprocessingDrawing" xmlns:wp="http://schemas.openxmlformats.org/drawingml/2006/wordprocessingDrawing" xmlns:w10="urn:schemas-microsoft-com:office:word" xmlns:w="http://schemas.openxmlformats.org/wordprocessingml/2006/main" xmlns:w14="http://schemas.microsoft.com/office/word/2010/wordml" xmlns:w15="http://schemas.microsoft.com/office/word/2012/wordml" xmlns:wpg="http://schemas.microsoft.com/office/word/2010/wordprocessingGroup" xmlns:wpi="http://schemas.microsoft.com/office/word/2010/wordprocessingInk" xmlns:wne="http://schemas.microsoft.com/office/word/2006/wordml" xmlns:wps="http://schemas.microsoft.com/office/word/2010/wordprocessingShape" mc:Ignorable="w14 w15 wp14">
+<w:hdr xmlns:wpc="http://schemas.microsoft.com/office/word/2010/wordprocessingCanvas" xmlns:cx="http://schemas.microsoft.com/office/drawing/2014/chartex" xmlns:cx1="http://schemas.microsoft.com/office/drawing/2015/9/8/chartex" xmlns:cx2="http://schemas.microsoft.com/office/drawing/2015/10/21/chartex" xmlns:cx3="http://schemas.microsoft.com/office/drawing/2016/5/9/chartex" xmlns:cx4="http://schemas.microsoft.com/office/drawing/2016/5/10/chartex" xmlns:cx5="http://schemas.microsoft.com/office/drawing/2016/5/11/chartex" xmlns:cx6="http://schemas.microsoft.com/office/drawing/2016/5/12/chartex" xmlns:cx7="http://schemas.microsoft.com/office/drawing/2016/5/13/chartex" xmlns:cx8="http://schemas.microsoft.com/office/drawing/2016/5/14/chartex" xmlns:mc="http://schemas.openxmlformats.org/markup-compatibility/2006" xmlns:aink="http://schemas.microsoft.com/office/drawing/2016/ink" xmlns:am3d="http://schemas.microsoft.com/office/drawing/2017/model3d" xmlns:o="urn:schemas-microsoft-com:office:office" xmlns:oel="http://schemas.microsoft.com/office/2019/extlst" xmlns:r="http://schemas.openxmlformats.org/officeDocument/2006/relationships" xmlns:m="http://schemas.openxmlformats.org/officeDocument/2006/math" xmlns:v="urn:schemas-microsoft-com:vml" xmlns:wp14="http://schemas.microsoft.com/office/word/2010/wordprocessingDrawing" xmlns:wp="http://schemas.openxmlformats.org/drawingml/2006/wordprocessingDrawing" xmlns:w10="urn:schemas-microsoft-com:office:word" xmlns:w="http://schemas.openxmlformats.org/wordprocessingml/2006/main" xmlns:w14="http://schemas.microsoft.com/office/word/2010/wordml" xmlns:w15="http://schemas.microsoft.com/office/word/2012/wordml" xmlns:w16cex="http://schemas.microsoft.com/office/word/2018/wordml/cex" xmlns:w16cid="http://schemas.microsoft.com/office/word/2016/wordml/cid" xmlns:w16="http://schemas.microsoft.com/office/word/2018/wordml" xmlns:w16sdtdh="http://schemas.microsoft.com/office/word/2020/wordml/sdtdatahash" xmlns:w16se="http://schemas.microsoft.com/office/word/2015/wordml/symex" xmlns:wpg="http://schemas.microsoft.com/office/word/2010/wordprocessingGroup" xmlns:wpi="http://schemas.microsoft.com/office/word/2010/wordprocessingInk" xmlns:wne="http://schemas.microsoft.com/office/word/2006/wordml" xmlns:wps="http://schemas.microsoft.com/office/word/2010/wordprocessingShape" mc:Ignorable="w14 w15 w16se w16cid w16 w16cex w16sdtdh wp14">
   <w:p>
     <w:pPr>
       <w:pStyle w:val="Footer"/>
@@ -7171,7 +8099,7 @@
 </file>
 
 <file path=word/header2.xml><?xml version="1.0" encoding="utf-8"?>
-<w:hdr xmlns:wpc="http://schemas.microsoft.com/office/word/2010/wordprocessingCanvas" xmlns:mc="http://schemas.openxmlformats.org/markup-compatibility/2006" xmlns:o="urn:schemas-microsoft-com:office:office" xmlns:r="http://schemas.openxmlformats.org/officeDocument/2006/relationships" xmlns:m="http://schemas.openxmlformats.org/officeDocument/2006/math" xmlns:v="urn:schemas-microsoft-com:vml" xmlns:wp14="http://schemas.microsoft.com/office/word/2010/wordprocessingDrawing" xmlns:wp="http://schemas.openxmlformats.org/drawingml/2006/wordprocessingDrawing" xmlns:w10="urn:schemas-microsoft-com:office:word" xmlns:w="http://schemas.openxmlformats.org/wordprocessingml/2006/main" xmlns:w14="http://schemas.microsoft.com/office/word/2010/wordml" xmlns:w15="http://schemas.microsoft.com/office/word/2012/wordml" xmlns:wpg="http://schemas.microsoft.com/office/word/2010/wordprocessingGroup" xmlns:wpi="http://schemas.microsoft.com/office/word/2010/wordprocessingInk" xmlns:wne="http://schemas.microsoft.com/office/word/2006/wordml" xmlns:wps="http://schemas.microsoft.com/office/word/2010/wordprocessingShape" mc:Ignorable="w14 w15 wp14">
+<w:hdr xmlns:wpc="http://schemas.microsoft.com/office/word/2010/wordprocessingCanvas" xmlns:cx="http://schemas.microsoft.com/office/drawing/2014/chartex" xmlns:cx1="http://schemas.microsoft.com/office/drawing/2015/9/8/chartex" xmlns:cx2="http://schemas.microsoft.com/office/drawing/2015/10/21/chartex" xmlns:cx3="http://schemas.microsoft.com/office/drawing/2016/5/9/chartex" xmlns:cx4="http://schemas.microsoft.com/office/drawing/2016/5/10/chartex" xmlns:cx5="http://schemas.microsoft.com/office/drawing/2016/5/11/chartex" xmlns:cx6="http://schemas.microsoft.com/office/drawing/2016/5/12/chartex" xmlns:cx7="http://schemas.microsoft.com/office/drawing/2016/5/13/chartex" xmlns:cx8="http://schemas.microsoft.com/office/drawing/2016/5/14/chartex" xmlns:mc="http://schemas.openxmlformats.org/markup-compatibility/2006" xmlns:aink="http://schemas.microsoft.com/office/drawing/2016/ink" xmlns:am3d="http://schemas.microsoft.com/office/drawing/2017/model3d" xmlns:o="urn:schemas-microsoft-com:office:office" xmlns:oel="http://schemas.microsoft.com/office/2019/extlst" xmlns:r="http://schemas.openxmlformats.org/officeDocument/2006/relationships" xmlns:m="http://schemas.openxmlformats.org/officeDocument/2006/math" xmlns:v="urn:schemas-microsoft-com:vml" xmlns:wp14="http://schemas.microsoft.com/office/word/2010/wordprocessingDrawing" xmlns:wp="http://schemas.openxmlformats.org/drawingml/2006/wordprocessingDrawing" xmlns:w10="urn:schemas-microsoft-com:office:word" xmlns:w="http://schemas.openxmlformats.org/wordprocessingml/2006/main" xmlns:w14="http://schemas.microsoft.com/office/word/2010/wordml" xmlns:w15="http://schemas.microsoft.com/office/word/2012/wordml" xmlns:w16cex="http://schemas.microsoft.com/office/word/2018/wordml/cex" xmlns:w16cid="http://schemas.microsoft.com/office/word/2016/wordml/cid" xmlns:w16="http://schemas.microsoft.com/office/word/2018/wordml" xmlns:w16sdtdh="http://schemas.microsoft.com/office/word/2020/wordml/sdtdatahash" xmlns:w16se="http://schemas.microsoft.com/office/word/2015/wordml/symex" xmlns:wpg="http://schemas.microsoft.com/office/word/2010/wordprocessingGroup" xmlns:wpi="http://schemas.microsoft.com/office/word/2010/wordprocessingInk" xmlns:wne="http://schemas.microsoft.com/office/word/2006/wordml" xmlns:wps="http://schemas.microsoft.com/office/word/2010/wordprocessingShape" mc:Ignorable="w14 w15 w16se w16cid w16 w16cex w16sdtdh wp14">
   <w:p>
     <w:pPr>
       <w:pStyle w:val="Header"/>
@@ -7185,7 +8113,7 @@
 </file>
 
 <file path=word/numbering.xml><?xml version="1.0" encoding="utf-8"?>
-<w:numbering xmlns:wpc="http://schemas.microsoft.com/office/word/2010/wordprocessingCanvas" xmlns:mc="http://schemas.openxmlformats.org/markup-compatibility/2006" xmlns:o="urn:schemas-microsoft-com:office:office" xmlns:r="http://schemas.openxmlformats.org/officeDocument/2006/relationships" xmlns:m="http://schemas.openxmlformats.org/officeDocument/2006/math" xmlns:v="urn:schemas-microsoft-com:vml" xmlns:wp14="http://schemas.microsoft.com/office/word/2010/wordprocessingDrawing" xmlns:wp="http://schemas.openxmlformats.org/drawingml/2006/wordprocessingDrawing" xmlns:w10="urn:schemas-microsoft-com:office:word" xmlns:w="http://schemas.openxmlformats.org/wordprocessingml/2006/main" xmlns:w14="http://schemas.microsoft.com/office/word/2010/wordml" xmlns:w15="http://schemas.microsoft.com/office/word/2012/wordml" xmlns:wpg="http://schemas.microsoft.com/office/word/2010/wordprocessingGroup" xmlns:wpi="http://schemas.microsoft.com/office/word/2010/wordprocessingInk" xmlns:wne="http://schemas.microsoft.com/office/word/2006/wordml" xmlns:wps="http://schemas.microsoft.com/office/word/2010/wordprocessingShape" mc:Ignorable="w14 w15 wp14">
+<w:numbering xmlns:wpc="http://schemas.microsoft.com/office/word/2010/wordprocessingCanvas" xmlns:cx="http://schemas.microsoft.com/office/drawing/2014/chartex" xmlns:cx1="http://schemas.microsoft.com/office/drawing/2015/9/8/chartex" xmlns:cx2="http://schemas.microsoft.com/office/drawing/2015/10/21/chartex" xmlns:cx3="http://schemas.microsoft.com/office/drawing/2016/5/9/chartex" xmlns:cx4="http://schemas.microsoft.com/office/drawing/2016/5/10/chartex" xmlns:cx5="http://schemas.microsoft.com/office/drawing/2016/5/11/chartex" xmlns:cx6="http://schemas.microsoft.com/office/drawing/2016/5/12/chartex" xmlns:cx7="http://schemas.microsoft.com/office/drawing/2016/5/13/chartex" xmlns:cx8="http://schemas.microsoft.com/office/drawing/2016/5/14/chartex" xmlns:mc="http://schemas.openxmlformats.org/markup-compatibility/2006" xmlns:aink="http://schemas.microsoft.com/office/drawing/2016/ink" xmlns:am3d="http://schemas.microsoft.com/office/drawing/2017/model3d" xmlns:o="urn:schemas-microsoft-com:office:office" xmlns:oel="http://schemas.microsoft.com/office/2019/extlst" xmlns:r="http://schemas.openxmlformats.org/officeDocument/2006/relationships" xmlns:m="http://schemas.openxmlformats.org/officeDocument/2006/math" xmlns:v="urn:schemas-microsoft-com:vml" xmlns:wp14="http://schemas.microsoft.com/office/word/2010/wordprocessingDrawing" xmlns:wp="http://schemas.openxmlformats.org/drawingml/2006/wordprocessingDrawing" xmlns:w10="urn:schemas-microsoft-com:office:word" xmlns:w="http://schemas.openxmlformats.org/wordprocessingml/2006/main" xmlns:w14="http://schemas.microsoft.com/office/word/2010/wordml" xmlns:w15="http://schemas.microsoft.com/office/word/2012/wordml" xmlns:w16cex="http://schemas.microsoft.com/office/word/2018/wordml/cex" xmlns:w16cid="http://schemas.microsoft.com/office/word/2016/wordml/cid" xmlns:w16="http://schemas.microsoft.com/office/word/2018/wordml" xmlns:w16sdtdh="http://schemas.microsoft.com/office/word/2020/wordml/sdtdatahash" xmlns:w16se="http://schemas.microsoft.com/office/word/2015/wordml/symex" xmlns:wpg="http://schemas.microsoft.com/office/word/2010/wordprocessingGroup" xmlns:wpi="http://schemas.microsoft.com/office/word/2010/wordprocessingInk" xmlns:wne="http://schemas.microsoft.com/office/word/2006/wordml" xmlns:wps="http://schemas.microsoft.com/office/word/2010/wordprocessingShape" mc:Ignorable="w14 w15 w16se w16cid w16 w16cex w16sdtdh wp14">
   <w:abstractNum w:abstractNumId="0" w15:restartNumberingAfterBreak="0">
     <w:nsid w:val="FFFFFFFB"/>
     <w:multiLevelType w:val="multilevel"/>
@@ -7264,6 +8192,119 @@
     </w:lvl>
   </w:abstractNum>
   <w:abstractNum w:abstractNumId="1" w15:restartNumberingAfterBreak="0">
+    <w:nsid w:val="052639E8"/>
+    <w:multiLevelType w:val="hybridMultilevel"/>
+    <w:tmpl w:val="643A76AA"/>
+    <w:lvl w:ilvl="0" w:tplc="20000001">
+      <w:start w:val="1"/>
+      <w:numFmt w:val="bullet"/>
+      <w:lvlText w:val=""/>
+      <w:lvlJc w:val="left"/>
+      <w:pPr>
+        <w:ind w:left="720" w:hanging="360"/>
+      </w:pPr>
+      <w:rPr>
+        <w:rFonts w:ascii="Symbol" w:hAnsi="Symbol" w:hint="default"/>
+      </w:rPr>
+    </w:lvl>
+    <w:lvl w:ilvl="1" w:tplc="20000003" w:tentative="1">
+      <w:start w:val="1"/>
+      <w:numFmt w:val="bullet"/>
+      <w:lvlText w:val="o"/>
+      <w:lvlJc w:val="left"/>
+      <w:pPr>
+        <w:ind w:left="1440" w:hanging="360"/>
+      </w:pPr>
+      <w:rPr>
+        <w:rFonts w:ascii="Courier New" w:hAnsi="Courier New" w:cs="Courier New" w:hint="default"/>
+      </w:rPr>
+    </w:lvl>
+    <w:lvl w:ilvl="2" w:tplc="20000005" w:tentative="1">
+      <w:start w:val="1"/>
+      <w:numFmt w:val="bullet"/>
+      <w:lvlText w:val=""/>
+      <w:lvlJc w:val="left"/>
+      <w:pPr>
+        <w:ind w:left="2160" w:hanging="360"/>
+      </w:pPr>
+      <w:rPr>
+        <w:rFonts w:ascii="Wingdings" w:hAnsi="Wingdings" w:hint="default"/>
+      </w:rPr>
+    </w:lvl>
+    <w:lvl w:ilvl="3" w:tplc="20000001" w:tentative="1">
+      <w:start w:val="1"/>
+      <w:numFmt w:val="bullet"/>
+      <w:lvlText w:val=""/>
+      <w:lvlJc w:val="left"/>
+      <w:pPr>
+        <w:ind w:left="2880" w:hanging="360"/>
+      </w:pPr>
+      <w:rPr>
+        <w:rFonts w:ascii="Symbol" w:hAnsi="Symbol" w:hint="default"/>
+      </w:rPr>
+    </w:lvl>
+    <w:lvl w:ilvl="4" w:tplc="20000003" w:tentative="1">
+      <w:start w:val="1"/>
+      <w:numFmt w:val="bullet"/>
+      <w:lvlText w:val="o"/>
+      <w:lvlJc w:val="left"/>
+      <w:pPr>
+        <w:ind w:left="3600" w:hanging="360"/>
+      </w:pPr>
+      <w:rPr>
+        <w:rFonts w:ascii="Courier New" w:hAnsi="Courier New" w:cs="Courier New" w:hint="default"/>
+      </w:rPr>
+    </w:lvl>
+    <w:lvl w:ilvl="5" w:tplc="20000005" w:tentative="1">
+      <w:start w:val="1"/>
+      <w:numFmt w:val="bullet"/>
+      <w:lvlText w:val=""/>
+      <w:lvlJc w:val="left"/>
+      <w:pPr>
+        <w:ind w:left="4320" w:hanging="360"/>
+      </w:pPr>
+      <w:rPr>
+        <w:rFonts w:ascii="Wingdings" w:hAnsi="Wingdings" w:hint="default"/>
+      </w:rPr>
+    </w:lvl>
+    <w:lvl w:ilvl="6" w:tplc="20000001" w:tentative="1">
+      <w:start w:val="1"/>
+      <w:numFmt w:val="bullet"/>
+      <w:lvlText w:val=""/>
+      <w:lvlJc w:val="left"/>
+      <w:pPr>
+        <w:ind w:left="5040" w:hanging="360"/>
+      </w:pPr>
+      <w:rPr>
+        <w:rFonts w:ascii="Symbol" w:hAnsi="Symbol" w:hint="default"/>
+      </w:rPr>
+    </w:lvl>
+    <w:lvl w:ilvl="7" w:tplc="20000003" w:tentative="1">
+      <w:start w:val="1"/>
+      <w:numFmt w:val="bullet"/>
+      <w:lvlText w:val="o"/>
+      <w:lvlJc w:val="left"/>
+      <w:pPr>
+        <w:ind w:left="5760" w:hanging="360"/>
+      </w:pPr>
+      <w:rPr>
+        <w:rFonts w:ascii="Courier New" w:hAnsi="Courier New" w:cs="Courier New" w:hint="default"/>
+      </w:rPr>
+    </w:lvl>
+    <w:lvl w:ilvl="8" w:tplc="20000005" w:tentative="1">
+      <w:start w:val="1"/>
+      <w:numFmt w:val="bullet"/>
+      <w:lvlText w:val=""/>
+      <w:lvlJc w:val="left"/>
+      <w:pPr>
+        <w:ind w:left="6480" w:hanging="360"/>
+      </w:pPr>
+      <w:rPr>
+        <w:rFonts w:ascii="Wingdings" w:hAnsi="Wingdings" w:hint="default"/>
+      </w:rPr>
+    </w:lvl>
+  </w:abstractNum>
+  <w:abstractNum w:abstractNumId="2" w15:restartNumberingAfterBreak="0">
     <w:nsid w:val="06D4139A"/>
     <w:multiLevelType w:val="multilevel"/>
     <w:tmpl w:val="0409001F"/>
@@ -7349,7 +8390,7 @@
       </w:pPr>
     </w:lvl>
   </w:abstractNum>
-  <w:abstractNum w:abstractNumId="2" w15:restartNumberingAfterBreak="0">
+  <w:abstractNum w:abstractNumId="3" w15:restartNumberingAfterBreak="0">
     <w:nsid w:val="0DF80E4A"/>
     <w:multiLevelType w:val="hybridMultilevel"/>
     <w:tmpl w:val="ABD462A0"/>
@@ -7462,7 +8503,7 @@
       </w:rPr>
     </w:lvl>
   </w:abstractNum>
-  <w:abstractNum w:abstractNumId="3" w15:restartNumberingAfterBreak="0">
+  <w:abstractNum w:abstractNumId="4" w15:restartNumberingAfterBreak="0">
     <w:nsid w:val="173572A7"/>
     <w:multiLevelType w:val="hybridMultilevel"/>
     <w:tmpl w:val="74487192"/>
@@ -7548,7 +8589,7 @@
       </w:pPr>
     </w:lvl>
   </w:abstractNum>
-  <w:abstractNum w:abstractNumId="4" w15:restartNumberingAfterBreak="0">
+  <w:abstractNum w:abstractNumId="5" w15:restartNumberingAfterBreak="0">
     <w:nsid w:val="5A5E0194"/>
     <w:multiLevelType w:val="multilevel"/>
     <w:tmpl w:val="0409001F"/>
@@ -7634,32 +8675,151 @@
       </w:pPr>
     </w:lvl>
   </w:abstractNum>
-  <w:num w:numId="1">
+  <w:abstractNum w:abstractNumId="6" w15:restartNumberingAfterBreak="0">
+    <w:nsid w:val="7DD64316"/>
+    <w:multiLevelType w:val="hybridMultilevel"/>
+    <w:tmpl w:val="A5CCF370"/>
+    <w:lvl w:ilvl="0" w:tplc="20000001">
+      <w:start w:val="1"/>
+      <w:numFmt w:val="bullet"/>
+      <w:lvlText w:val=""/>
+      <w:lvlJc w:val="left"/>
+      <w:pPr>
+        <w:ind w:left="720" w:hanging="360"/>
+      </w:pPr>
+      <w:rPr>
+        <w:rFonts w:ascii="Symbol" w:hAnsi="Symbol" w:hint="default"/>
+      </w:rPr>
+    </w:lvl>
+    <w:lvl w:ilvl="1" w:tplc="20000003" w:tentative="1">
+      <w:start w:val="1"/>
+      <w:numFmt w:val="bullet"/>
+      <w:lvlText w:val="o"/>
+      <w:lvlJc w:val="left"/>
+      <w:pPr>
+        <w:ind w:left="1440" w:hanging="360"/>
+      </w:pPr>
+      <w:rPr>
+        <w:rFonts w:ascii="Courier New" w:hAnsi="Courier New" w:cs="Courier New" w:hint="default"/>
+      </w:rPr>
+    </w:lvl>
+    <w:lvl w:ilvl="2" w:tplc="20000005" w:tentative="1">
+      <w:start w:val="1"/>
+      <w:numFmt w:val="bullet"/>
+      <w:lvlText w:val=""/>
+      <w:lvlJc w:val="left"/>
+      <w:pPr>
+        <w:ind w:left="2160" w:hanging="360"/>
+      </w:pPr>
+      <w:rPr>
+        <w:rFonts w:ascii="Wingdings" w:hAnsi="Wingdings" w:hint="default"/>
+      </w:rPr>
+    </w:lvl>
+    <w:lvl w:ilvl="3" w:tplc="20000001" w:tentative="1">
+      <w:start w:val="1"/>
+      <w:numFmt w:val="bullet"/>
+      <w:lvlText w:val=""/>
+      <w:lvlJc w:val="left"/>
+      <w:pPr>
+        <w:ind w:left="2880" w:hanging="360"/>
+      </w:pPr>
+      <w:rPr>
+        <w:rFonts w:ascii="Symbol" w:hAnsi="Symbol" w:hint="default"/>
+      </w:rPr>
+    </w:lvl>
+    <w:lvl w:ilvl="4" w:tplc="20000003" w:tentative="1">
+      <w:start w:val="1"/>
+      <w:numFmt w:val="bullet"/>
+      <w:lvlText w:val="o"/>
+      <w:lvlJc w:val="left"/>
+      <w:pPr>
+        <w:ind w:left="3600" w:hanging="360"/>
+      </w:pPr>
+      <w:rPr>
+        <w:rFonts w:ascii="Courier New" w:hAnsi="Courier New" w:cs="Courier New" w:hint="default"/>
+      </w:rPr>
+    </w:lvl>
+    <w:lvl w:ilvl="5" w:tplc="20000005" w:tentative="1">
+      <w:start w:val="1"/>
+      <w:numFmt w:val="bullet"/>
+      <w:lvlText w:val=""/>
+      <w:lvlJc w:val="left"/>
+      <w:pPr>
+        <w:ind w:left="4320" w:hanging="360"/>
+      </w:pPr>
+      <w:rPr>
+        <w:rFonts w:ascii="Wingdings" w:hAnsi="Wingdings" w:hint="default"/>
+      </w:rPr>
+    </w:lvl>
+    <w:lvl w:ilvl="6" w:tplc="20000001" w:tentative="1">
+      <w:start w:val="1"/>
+      <w:numFmt w:val="bullet"/>
+      <w:lvlText w:val=""/>
+      <w:lvlJc w:val="left"/>
+      <w:pPr>
+        <w:ind w:left="5040" w:hanging="360"/>
+      </w:pPr>
+      <w:rPr>
+        <w:rFonts w:ascii="Symbol" w:hAnsi="Symbol" w:hint="default"/>
+      </w:rPr>
+    </w:lvl>
+    <w:lvl w:ilvl="7" w:tplc="20000003" w:tentative="1">
+      <w:start w:val="1"/>
+      <w:numFmt w:val="bullet"/>
+      <w:lvlText w:val="o"/>
+      <w:lvlJc w:val="left"/>
+      <w:pPr>
+        <w:ind w:left="5760" w:hanging="360"/>
+      </w:pPr>
+      <w:rPr>
+        <w:rFonts w:ascii="Courier New" w:hAnsi="Courier New" w:cs="Courier New" w:hint="default"/>
+      </w:rPr>
+    </w:lvl>
+    <w:lvl w:ilvl="8" w:tplc="20000005" w:tentative="1">
+      <w:start w:val="1"/>
+      <w:numFmt w:val="bullet"/>
+      <w:lvlText w:val=""/>
+      <w:lvlJc w:val="left"/>
+      <w:pPr>
+        <w:ind w:left="6480" w:hanging="360"/>
+      </w:pPr>
+      <w:rPr>
+        <w:rFonts w:ascii="Wingdings" w:hAnsi="Wingdings" w:hint="default"/>
+      </w:rPr>
+    </w:lvl>
+  </w:abstractNum>
+  <w:num w:numId="1" w16cid:durableId="1844541094">
     <w:abstractNumId w:val="0"/>
   </w:num>
-  <w:num w:numId="2">
+  <w:num w:numId="2" w16cid:durableId="263340627">
+    <w:abstractNumId w:val="3"/>
+  </w:num>
+  <w:num w:numId="3" w16cid:durableId="856236525">
+    <w:abstractNumId w:val="4"/>
+  </w:num>
+  <w:num w:numId="4" w16cid:durableId="402064458">
     <w:abstractNumId w:val="2"/>
   </w:num>
-  <w:num w:numId="3">
-    <w:abstractNumId w:val="3"/>
+  <w:num w:numId="5" w16cid:durableId="725879640">
+    <w:abstractNumId w:val="5"/>
   </w:num>
-  <w:num w:numId="4">
-    <w:abstractNumId w:val="1"/>
-  </w:num>
-  <w:num w:numId="5">
-    <w:abstractNumId w:val="4"/>
-  </w:num>
-  <w:num w:numId="6">
+  <w:num w:numId="6" w16cid:durableId="1261451359">
     <w:abstractNumId w:val="0"/>
   </w:num>
-  <w:num w:numId="7">
+  <w:num w:numId="7" w16cid:durableId="452098054">
     <w:abstractNumId w:val="0"/>
+  </w:num>
+  <w:num w:numId="8" w16cid:durableId="1704095110">
+    <w:abstractNumId w:val="6"/>
+  </w:num>
+  <w:num w:numId="9" w16cid:durableId="2008555388">
+    <w:abstractNumId w:val="1"/>
   </w:num>
 </w:numbering>
 </file>
 
 <file path=word/styles.xml><?xml version="1.0" encoding="utf-8"?>
-<w:styles xmlns:mc="http://schemas.openxmlformats.org/markup-compatibility/2006" xmlns:r="http://schemas.openxmlformats.org/officeDocument/2006/relationships" xmlns:w="http://schemas.openxmlformats.org/wordprocessingml/2006/main" xmlns:w14="http://schemas.microsoft.com/office/word/2010/wordml" xmlns:w15="http://schemas.microsoft.com/office/word/2012/wordml" mc:Ignorable="w14 w15">
+<w:styles xmlns:mc="http://schemas.openxmlformats.org/markup-compatibility/2006" xmlns:r="http://schemas.openxmlformats.org/officeDocument/2006/relationships" xmlns:w="http://schemas.openxmlformats.org/wordprocessingml/2006/main" xmlns:w14="http://schemas.microsoft.com/office/word/2010/wordml" xmlns:w15="http://schemas.microsoft.com/office/word/2012/wordml" xmlns:w16cex="http://schemas.microsoft.com/office/word/2018/wordml/cex" xmlns:w16cid="http://schemas.microsoft.com/office/word/2016/wordml/cid" xmlns:w16="http://schemas.microsoft.com/office/word/2018/wordml" xmlns:w16sdtdh="http://schemas.microsoft.com/office/word/2020/wordml/sdtdatahash" xmlns:w16se="http://schemas.microsoft.com/office/word/2015/wordml/symex" mc:Ignorable="w14 w15 w16se w16cid w16 w16cex w16sdtdh">
   <w:docDefaults>
     <w:rPrDefault>
       <w:rPr>
@@ -7669,7 +8829,7 @@
     </w:rPrDefault>
     <w:pPrDefault/>
   </w:docDefaults>
-  <w:latentStyles w:defLockedState="0" w:defUIPriority="99" w:defSemiHidden="0" w:defUnhideWhenUsed="0" w:defQFormat="0" w:count="371">
+  <w:latentStyles w:defLockedState="0" w:defUIPriority="99" w:defSemiHidden="0" w:defUnhideWhenUsed="0" w:defQFormat="0" w:count="376">
     <w:lsdException w:name="Normal" w:uiPriority="0" w:qFormat="1"/>
     <w:lsdException w:name="heading 1" w:uiPriority="0" w:qFormat="1"/>
     <w:lsdException w:name="heading 2" w:uiPriority="0" w:qFormat="1"/>
@@ -7824,7 +8984,7 @@
     <w:lsdException w:name="Table Web 2" w:semiHidden="1" w:unhideWhenUsed="1"/>
     <w:lsdException w:name="Table Web 3" w:semiHidden="1" w:unhideWhenUsed="1"/>
     <w:lsdException w:name="Balloon Text" w:semiHidden="1" w:unhideWhenUsed="1"/>
-    <w:lsdException w:name="Table Grid" w:uiPriority="59"/>
+    <w:lsdException w:name="Table Grid" w:uiPriority="0"/>
     <w:lsdException w:name="Table Theme" w:semiHidden="1" w:unhideWhenUsed="1"/>
     <w:lsdException w:name="Placeholder Text" w:semiHidden="1"/>
     <w:lsdException w:name="No Spacing" w:uiPriority="0" w:qFormat="1"/>
@@ -8041,6 +9201,11 @@
     <w:lsdException w:name="List Table 5 Dark Accent 6" w:uiPriority="50"/>
     <w:lsdException w:name="List Table 6 Colorful Accent 6" w:uiPriority="51"/>
     <w:lsdException w:name="List Table 7 Colorful Accent 6" w:uiPriority="52"/>
+    <w:lsdException w:name="Mention" w:semiHidden="1" w:unhideWhenUsed="1"/>
+    <w:lsdException w:name="Smart Hyperlink" w:semiHidden="1" w:unhideWhenUsed="1"/>
+    <w:lsdException w:name="Hashtag" w:semiHidden="1" w:unhideWhenUsed="1"/>
+    <w:lsdException w:name="Unresolved Mention" w:semiHidden="1" w:unhideWhenUsed="1"/>
+    <w:lsdException w:name="Smart Link" w:semiHidden="1" w:unhideWhenUsed="1"/>
   </w:latentStyles>
   <w:style w:type="paragraph" w:default="1" w:styleId="Normal">
     <w:name w:val="Normal"/>
@@ -8620,7 +9785,6 @@
   <w:style w:type="table" w:styleId="TableGrid">
     <w:name w:val="Table Grid"/>
     <w:basedOn w:val="TableNormal"/>
-    <w:uiPriority w:val="59"/>
     <w:rsid w:val="00E14994"/>
     <w:tblPr>
       <w:tblBorders>

</xml_diff>